<commit_message>
Small update on documenation
</commit_message>
<xml_diff>
--- a/doc/Rapport WES sergepeter.docx
+++ b/doc/Rapport WES sergepeter.docx
@@ -364,8 +364,59 @@
               <w:szCs w:val="23"/>
               <w:lang w:val="da-DK"/>
             </w:rPr>
-            <w:t>Julien Tscherrig, Omar Abou Khaled et Maria Sokhn</w:t>
+            <w:t xml:space="preserve">Julien </w:t>
           </w:r>
+          <w:proofErr w:type="spellStart"/>
+          <w:r>
+            <w:rPr>
+              <w:rFonts w:ascii="Calibri"/>
+              <w:sz w:val="23"/>
+              <w:szCs w:val="23"/>
+              <w:lang w:val="da-DK"/>
+            </w:rPr>
+            <w:t>Tscherrig</w:t>
+          </w:r>
+          <w:proofErr w:type="spellEnd"/>
+          <w:r>
+            <w:rPr>
+              <w:rFonts w:ascii="Calibri"/>
+              <w:sz w:val="23"/>
+              <w:szCs w:val="23"/>
+              <w:lang w:val="da-DK"/>
+            </w:rPr>
+            <w:t xml:space="preserve">, Omar </w:t>
+          </w:r>
+          <w:proofErr w:type="spellStart"/>
+          <w:r>
+            <w:rPr>
+              <w:rFonts w:ascii="Calibri"/>
+              <w:sz w:val="23"/>
+              <w:szCs w:val="23"/>
+              <w:lang w:val="da-DK"/>
+            </w:rPr>
+            <w:t>Abou</w:t>
+          </w:r>
+          <w:proofErr w:type="spellEnd"/>
+          <w:r>
+            <w:rPr>
+              <w:rFonts w:ascii="Calibri"/>
+              <w:sz w:val="23"/>
+              <w:szCs w:val="23"/>
+              <w:lang w:val="da-DK"/>
+            </w:rPr>
+            <w:t xml:space="preserve"> Khaled et Maria </w:t>
+          </w:r>
+          <w:proofErr w:type="spellStart"/>
+          <w:r>
+            <w:rPr>
+              <w:rFonts w:ascii="Calibri"/>
+              <w:sz w:val="23"/>
+              <w:szCs w:val="23"/>
+              <w:lang w:val="da-DK"/>
+            </w:rPr>
+            <w:t>Sokhn</w:t>
+          </w:r>
+          <w:proofErr w:type="spellEnd"/>
         </w:p>
         <w:p>
           <w:pPr>
@@ -581,8 +632,13 @@
             <w:pStyle w:val="TOCHeading"/>
           </w:pPr>
           <w:r>
-            <w:t>Table des matières</w:t>
+            <w:t xml:space="preserve">Table des </w:t>
           </w:r>
+          <w:proofErr w:type="spellStart"/>
+          <w:r>
+            <w:t>matières</w:t>
+          </w:r>
+          <w:proofErr w:type="spellEnd"/>
         </w:p>
         <w:p>
           <w:pPr>
@@ -2877,7 +2933,23 @@
     </w:p>
     <w:p>
       <w:r>
-        <w:t>Ce document est un rapport pour la réalisation d’un mini projet ; dans le cadre de la formation MAS-ICT CAS : WEB SEMANTIQUE Julien Tscherrig, Omar Abou Khaled et Maria Sokhn.</w:t>
+        <w:t xml:space="preserve">Ce document est un rapport pour la réalisation d’un mini projet ; dans le cadre de la formation MAS-ICT CAS : WEB SEMANTIQUE Julien </w:t>
+      </w:r>
+      <w:proofErr w:type="spellStart"/>
+      <w:r>
+        <w:t>Tscherrig</w:t>
+      </w:r>
+      <w:proofErr w:type="spellEnd"/>
+      <w:r>
+        <w:t xml:space="preserve">, Omar Abou Khaled et Maria </w:t>
+      </w:r>
+      <w:proofErr w:type="spellStart"/>
+      <w:r>
+        <w:t>Sokhn</w:t>
+      </w:r>
+      <w:proofErr w:type="spellEnd"/>
+      <w:r>
+        <w:t>.</w:t>
       </w:r>
     </w:p>
     <w:p>
@@ -3008,11 +3080,43 @@
         </w:r>
       </w:hyperlink>
       <w:r>
-        <w:t xml:space="preserve"> et affichera une liste d’artiste (Query 1.1). On pourra </w:t>
+        <w:t xml:space="preserve"> et affichera une liste d’artiste (</w:t>
+      </w:r>
+      <w:proofErr w:type="spellStart"/>
+      <w:r>
+        <w:t>Query</w:t>
+      </w:r>
+      <w:proofErr w:type="spellEnd"/>
+      <w:r>
+        <w:t xml:space="preserve"> 1.1). On pourra </w:t>
       </w:r>
       <w:r>
         <w:lastRenderedPageBreak/>
-        <w:t>ensuite afficher des détails supplémentaires dans un écran dédié, afficher la liste de genre (Query 1.4) associés ainsi que les artistes (Query 1.2) et groupes liés (Query 1.3).</w:t>
+        <w:t>ensuite afficher des détails supplémentaires dans un écran dédié, afficher la liste de genre (</w:t>
+      </w:r>
+      <w:proofErr w:type="spellStart"/>
+      <w:r>
+        <w:t>Query</w:t>
+      </w:r>
+      <w:proofErr w:type="spellEnd"/>
+      <w:r>
+        <w:t xml:space="preserve"> 1.4) associés ainsi que les artistes (</w:t>
+      </w:r>
+      <w:proofErr w:type="spellStart"/>
+      <w:r>
+        <w:t>Query</w:t>
+      </w:r>
+      <w:proofErr w:type="spellEnd"/>
+      <w:r>
+        <w:t xml:space="preserve"> 1.2) et groupes liés (</w:t>
+      </w:r>
+      <w:proofErr w:type="spellStart"/>
+      <w:r>
+        <w:t>Query</w:t>
+      </w:r>
+      <w:proofErr w:type="spellEnd"/>
+      <w:r>
+        <w:t xml:space="preserve"> 1.3).</w:t>
       </w:r>
     </w:p>
     <w:p>
@@ -3021,10 +3125,15 @@
       </w:pPr>
       <w:bookmarkStart w:id="4" w:name="_Toc412025022"/>
       <w:r>
-        <w:t>Liste des artistes</w:t>
-      </w:r>
-      <w:r>
-        <w:t xml:space="preserve"> (Query 1.1)</w:t>
+        <w:t>Liste des artistes (</w:t>
+      </w:r>
+      <w:proofErr w:type="spellStart"/>
+      <w:r>
+        <w:t>Query</w:t>
+      </w:r>
+      <w:proofErr w:type="spellEnd"/>
+      <w:r>
+        <w:t xml:space="preserve"> 1.1)</w:t>
       </w:r>
       <w:bookmarkEnd w:id="4"/>
     </w:p>
@@ -3039,40 +3148,40 @@
     <w:p>
       <w:pPr>
         <w:pStyle w:val="code"/>
-        <w:rPr>
-          <w:lang w:val="fr-FR"/>
-        </w:rPr>
-      </w:pPr>
-      <w:r>
-        <w:rPr>
-          <w:lang w:val="fr-FR"/>
-        </w:rPr>
-        <w:t>prefix prop: &lt;http://dbpedia.org/property/&gt;</w:t>
+      </w:pPr>
+      <w:proofErr w:type="gramStart"/>
+      <w:r>
+        <w:t>prefix</w:t>
+      </w:r>
+      <w:proofErr w:type="gramEnd"/>
+      <w:r>
+        <w:t xml:space="preserve"> prop: &lt;http://dbpedia.org/property/&gt;</w:t>
       </w:r>
     </w:p>
     <w:p>
       <w:pPr>
         <w:pStyle w:val="code"/>
-        <w:rPr>
-          <w:lang w:val="fr-FR"/>
-        </w:rPr>
-      </w:pPr>
-      <w:r>
-        <w:rPr>
-          <w:lang w:val="fr-FR"/>
-        </w:rPr>
-        <w:t>prefix owl: &lt;http://dbpedia.org/ontology/&gt;</w:t>
+      </w:pPr>
+      <w:proofErr w:type="gramStart"/>
+      <w:r>
+        <w:t>prefix</w:t>
+      </w:r>
+      <w:proofErr w:type="gramEnd"/>
+      <w:r>
+        <w:t xml:space="preserve"> owl: &lt;http://dbpedia.org/ontology/&gt;</w:t>
       </w:r>
     </w:p>
     <w:p>
       <w:pPr>
         <w:pStyle w:val="code"/>
       </w:pPr>
-      <w:r>
-        <w:rPr>
-          <w:lang w:val="fr-FR"/>
-        </w:rPr>
-        <w:t>prefix res: &lt;http://dbpedia.org/resourc</w:t>
+      <w:proofErr w:type="gramStart"/>
+      <w:r>
+        <w:t>prefix</w:t>
+      </w:r>
+      <w:proofErr w:type="gramEnd"/>
+      <w:r>
+        <w:t xml:space="preserve"> res: &lt;http://dbpedia.org/resourc</w:t>
       </w:r>
       <w:r>
         <w:t>e/&gt;</w:t>
@@ -3082,8 +3191,21 @@
       <w:pPr>
         <w:pStyle w:val="code"/>
       </w:pPr>
-      <w:r>
-        <w:t xml:space="preserve">prefix rdfs: </w:t>
+      <w:proofErr w:type="gramStart"/>
+      <w:r>
+        <w:t>prefix</w:t>
+      </w:r>
+      <w:proofErr w:type="gramEnd"/>
+      <w:r>
+        <w:t xml:space="preserve"> </w:t>
+      </w:r>
+      <w:proofErr w:type="spellStart"/>
+      <w:r>
+        <w:t>rdfs</w:t>
+      </w:r>
+      <w:proofErr w:type="spellEnd"/>
+      <w:r>
+        <w:t xml:space="preserve">: </w:t>
       </w:r>
       <w:hyperlink r:id="rId11" w:history="1">
         <w:r>
@@ -3103,16 +3225,26 @@
       <w:pPr>
         <w:pStyle w:val="code"/>
       </w:pPr>
-      <w:r>
-        <w:t xml:space="preserve">select distinct ?artist ?name </w:t>
+      <w:proofErr w:type="gramStart"/>
+      <w:r>
+        <w:t>select</w:t>
+      </w:r>
+      <w:proofErr w:type="gramEnd"/>
+      <w:r>
+        <w:t xml:space="preserve"> distinct ?artist ?name </w:t>
       </w:r>
     </w:p>
     <w:p>
       <w:pPr>
         <w:pStyle w:val="code"/>
       </w:pPr>
-      <w:r>
-        <w:t>where {</w:t>
+      <w:proofErr w:type="gramStart"/>
+      <w:r>
+        <w:t>where</w:t>
+      </w:r>
+      <w:proofErr w:type="gramEnd"/>
+      <w:r>
+        <w:t xml:space="preserve"> {</w:t>
       </w:r>
     </w:p>
     <w:p>
@@ -3120,8 +3252,55 @@
         <w:pStyle w:val="code"/>
       </w:pPr>
       <w:r>
-        <w:t>?artist a owl:MusicalArtist .</w:t>
-      </w:r>
+        <w:t xml:space="preserve">?artist </w:t>
+      </w:r>
+      <w:proofErr w:type="spellStart"/>
+      <w:r>
+        <w:t>a</w:t>
+      </w:r>
+      <w:proofErr w:type="spellEnd"/>
+      <w:r>
+        <w:t xml:space="preserve"> </w:t>
+      </w:r>
+      <w:proofErr w:type="spellStart"/>
+      <w:r>
+        <w:t>owl</w:t>
+      </w:r>
+      <w:proofErr w:type="gramStart"/>
+      <w:r>
+        <w:t>:MusicalArtist</w:t>
+      </w:r>
+      <w:proofErr w:type="spellEnd"/>
+      <w:proofErr w:type="gramEnd"/>
+      <w:r>
+        <w:t xml:space="preserve"> .</w:t>
+      </w:r>
+    </w:p>
+    <w:p>
+      <w:pPr>
+        <w:pStyle w:val="code"/>
+      </w:pPr>
+      <w:r>
+        <w:t xml:space="preserve">?artist </w:t>
+      </w:r>
+      <w:proofErr w:type="spellStart"/>
+      <w:r>
+        <w:t>rdfs</w:t>
+      </w:r>
+      <w:proofErr w:type="gramStart"/>
+      <w:r>
+        <w:t>:label</w:t>
+      </w:r>
+      <w:proofErr w:type="spellEnd"/>
+      <w:proofErr w:type="gramEnd"/>
+      <w:r>
+        <w:t xml:space="preserve"> ?name . </w:t>
+      </w:r>
+    </w:p>
+    <w:p>
+      <w:pPr>
+        <w:pStyle w:val="code"/>
+      </w:pPr>
     </w:p>
     <w:p>
       <w:pPr>
@@ -3134,36 +3313,64 @@
         <w:rPr>
           <w:lang w:val="de-CH"/>
         </w:rPr>
-        <w:t xml:space="preserve">?artist rdfs:label ?name . </w:t>
-      </w:r>
-    </w:p>
-    <w:p>
-      <w:pPr>
-        <w:pStyle w:val="code"/>
+        <w:t>FILTER (</w:t>
+      </w:r>
+      <w:proofErr w:type="spellStart"/>
+      <w:r>
         <w:rPr>
           <w:lang w:val="de-CH"/>
         </w:rPr>
-      </w:pPr>
-    </w:p>
-    <w:p>
-      <w:pPr>
-        <w:pStyle w:val="code"/>
+        <w:t>regex</w:t>
+      </w:r>
+      <w:proofErr w:type="spellEnd"/>
+      <w:r>
         <w:rPr>
           <w:lang w:val="de-CH"/>
         </w:rPr>
-      </w:pPr>
+        <w:t>(</w:t>
+      </w:r>
+      <w:proofErr w:type="gramStart"/>
       <w:r>
         <w:rPr>
           <w:lang w:val="de-CH"/>
         </w:rPr>
-        <w:t>FILTER (regex(?name, 'Mark Knopfler', 'i')</w:t>
+        <w:t>?</w:t>
+      </w:r>
+      <w:proofErr w:type="spellStart"/>
+      <w:r>
+        <w:rPr>
+          <w:lang w:val="de-CH"/>
+        </w:rPr>
+        <w:t>name</w:t>
+      </w:r>
+      <w:proofErr w:type="spellEnd"/>
+      <w:proofErr w:type="gramEnd"/>
+      <w:r>
+        <w:rPr>
+          <w:lang w:val="de-CH"/>
+        </w:rPr>
+        <w:t xml:space="preserve">, 'Mark </w:t>
+      </w:r>
+      <w:proofErr w:type="spellStart"/>
+      <w:r>
+        <w:rPr>
+          <w:lang w:val="de-CH"/>
+        </w:rPr>
+        <w:t>Knopfler</w:t>
+      </w:r>
+      <w:proofErr w:type="spellEnd"/>
+      <w:r>
+        <w:rPr>
+          <w:lang w:val="de-CH"/>
+        </w:rPr>
+        <w:t>', 'i')</w:t>
       </w:r>
     </w:p>
     <w:p>
       <w:pPr>
         <w:pStyle w:val="code"/>
         <w:rPr>
-          <w:lang w:val="de-CH"/>
+          <w:lang w:val="fr-FR"/>
         </w:rPr>
       </w:pPr>
       <w:r>
@@ -3174,31 +3381,81 @@
       </w:r>
       <w:r>
         <w:rPr>
-          <w:lang w:val="de-CH"/>
+          <w:lang w:val="fr-FR"/>
         </w:rPr>
-        <w:t>&amp;&amp; langMatches(lang(?name), 'en'))</w:t>
+        <w:t xml:space="preserve">&amp;&amp; </w:t>
+      </w:r>
+      <w:proofErr w:type="spellStart"/>
+      <w:proofErr w:type="gramStart"/>
+      <w:r>
+        <w:rPr>
+          <w:lang w:val="fr-FR"/>
+        </w:rPr>
+        <w:t>langMatches</w:t>
+      </w:r>
+      <w:proofErr w:type="spellEnd"/>
+      <w:r>
+        <w:rPr>
+          <w:lang w:val="fr-FR"/>
+        </w:rPr>
+        <w:t>(</w:t>
+      </w:r>
+      <w:proofErr w:type="spellStart"/>
+      <w:proofErr w:type="gramEnd"/>
+      <w:r>
+        <w:rPr>
+          <w:lang w:val="fr-FR"/>
+        </w:rPr>
+        <w:t>lang</w:t>
+      </w:r>
+      <w:proofErr w:type="spellEnd"/>
+      <w:r>
+        <w:rPr>
+          <w:lang w:val="fr-FR"/>
+        </w:rPr>
+        <w:t>(?</w:t>
+      </w:r>
+      <w:proofErr w:type="spellStart"/>
+      <w:r>
+        <w:rPr>
+          <w:lang w:val="fr-FR"/>
+        </w:rPr>
+        <w:t>name</w:t>
+      </w:r>
+      <w:proofErr w:type="spellEnd"/>
+      <w:r>
+        <w:rPr>
+          <w:lang w:val="fr-FR"/>
+        </w:rPr>
+        <w:t>), 'en'))</w:t>
       </w:r>
     </w:p>
     <w:p>
       <w:pPr>
         <w:pStyle w:val="code"/>
+        <w:rPr>
+          <w:lang w:val="fr-FR"/>
+        </w:rPr>
       </w:pPr>
     </w:p>
     <w:p>
       <w:pPr>
         <w:pStyle w:val="code"/>
-      </w:pPr>
-      <w:r>
+        <w:rPr>
+          <w:lang w:val="fr-FR"/>
+        </w:rPr>
+      </w:pPr>
+      <w:r>
+        <w:rPr>
+          <w:lang w:val="fr-FR"/>
+        </w:rPr>
         <w:t>} LIMIT 100</w:t>
       </w:r>
     </w:p>
     <w:p/>
     <w:p>
       <w:r>
-        <w:t>A noter que notre source de données est :</w:t>
-      </w:r>
-      <w:r>
-        <w:t xml:space="preserve"> </w:t>
+        <w:t xml:space="preserve">A noter que notre source de données est : </w:t>
       </w:r>
       <w:hyperlink r:id="rId12" w:history="1">
         <w:r>
@@ -3303,11 +3560,41 @@
         </w:rPr>
         <w:t>FILTER (</w:t>
       </w:r>
+      <w:proofErr w:type="spellStart"/>
       <w:r>
         <w:rPr>
           <w:lang w:val="de-CH"/>
         </w:rPr>
-        <w:t>langMatches(lang(?name), 'en'))</w:t>
+        <w:t>langMatches</w:t>
+      </w:r>
+      <w:proofErr w:type="spellEnd"/>
+      <w:r>
+        <w:rPr>
+          <w:lang w:val="de-CH"/>
+        </w:rPr>
+        <w:t>(lang(</w:t>
+      </w:r>
+      <w:proofErr w:type="gramStart"/>
+      <w:r>
+        <w:rPr>
+          <w:lang w:val="de-CH"/>
+        </w:rPr>
+        <w:t>?</w:t>
+      </w:r>
+      <w:proofErr w:type="spellStart"/>
+      <w:r>
+        <w:rPr>
+          <w:lang w:val="de-CH"/>
+        </w:rPr>
+        <w:t>name</w:t>
+      </w:r>
+      <w:proofErr w:type="spellEnd"/>
+      <w:proofErr w:type="gramEnd"/>
+      <w:r>
+        <w:rPr>
+          <w:lang w:val="de-CH"/>
+        </w:rPr>
+        <w:t>), 'en'))</w:t>
       </w:r>
     </w:p>
     <w:p>
@@ -3340,13 +3627,63 @@
           <w:lang w:val="de-CH"/>
         </w:rPr>
         <w:lastRenderedPageBreak/>
-        <w:t>FILTER (regex(?name, '</w:t>
-      </w:r>
+        <w:t>FILTER (</w:t>
+      </w:r>
+      <w:proofErr w:type="spellStart"/>
       <w:r>
         <w:rPr>
           <w:lang w:val="de-CH"/>
         </w:rPr>
-        <w:t>Mark Knopfler', 'i')</w:t>
+        <w:t>regex</w:t>
+      </w:r>
+      <w:proofErr w:type="spellEnd"/>
+      <w:r>
+        <w:rPr>
+          <w:lang w:val="de-CH"/>
+        </w:rPr>
+        <w:t>(</w:t>
+      </w:r>
+      <w:proofErr w:type="gramStart"/>
+      <w:r>
+        <w:rPr>
+          <w:lang w:val="de-CH"/>
+        </w:rPr>
+        <w:t>?</w:t>
+      </w:r>
+      <w:proofErr w:type="spellStart"/>
+      <w:r>
+        <w:rPr>
+          <w:lang w:val="de-CH"/>
+        </w:rPr>
+        <w:t>name</w:t>
+      </w:r>
+      <w:proofErr w:type="spellEnd"/>
+      <w:proofErr w:type="gramEnd"/>
+      <w:r>
+        <w:rPr>
+          <w:lang w:val="de-CH"/>
+        </w:rPr>
+        <w:t>, '</w:t>
+      </w:r>
+      <w:r>
+        <w:rPr>
+          <w:lang w:val="de-CH"/>
+        </w:rPr>
+        <w:t xml:space="preserve">Mark </w:t>
+      </w:r>
+      <w:proofErr w:type="spellStart"/>
+      <w:r>
+        <w:rPr>
+          <w:lang w:val="de-CH"/>
+        </w:rPr>
+        <w:t>Knopfler</w:t>
+      </w:r>
+      <w:proofErr w:type="spellEnd"/>
+      <w:r>
+        <w:rPr>
+          <w:lang w:val="de-CH"/>
+        </w:rPr>
+        <w:t>', 'i')</w:t>
       </w:r>
       <w:r>
         <w:rPr>
@@ -3377,13 +3714,15 @@
         <w:t>artiste</w:t>
       </w:r>
       <w:r>
-        <w:t xml:space="preserve"> (Query 1.</w:t>
-      </w:r>
-      <w:r>
-        <w:t>2</w:t>
-      </w:r>
-      <w:r>
-        <w:t>)</w:t>
+        <w:t xml:space="preserve"> (</w:t>
+      </w:r>
+      <w:proofErr w:type="spellStart"/>
+      <w:r>
+        <w:t>Query</w:t>
+      </w:r>
+      <w:proofErr w:type="spellEnd"/>
+      <w:r>
+        <w:t xml:space="preserve"> 1.2)</w:t>
       </w:r>
       <w:bookmarkEnd w:id="5"/>
     </w:p>
@@ -3404,8 +3743,13 @@
         <w:t xml:space="preserve"> des données comme ceci </w:t>
       </w:r>
       <w:r>
-        <w:t>et la propriété sameAs</w:t>
-      </w:r>
+        <w:t xml:space="preserve">et la propriété </w:t>
+      </w:r>
+      <w:proofErr w:type="spellStart"/>
+      <w:r>
+        <w:t>sameAs</w:t>
+      </w:r>
+      <w:proofErr w:type="spellEnd"/>
       <w:r>
         <w:t xml:space="preserve"> </w:t>
       </w:r>
@@ -3415,219 +3759,510 @@
         <w:pStyle w:val="code"/>
       </w:pPr>
       <w:r>
-        <w:t xml:space="preserve">?artist owl:sameAs? </w:t>
+        <w:t xml:space="preserve">?artist </w:t>
+      </w:r>
+      <w:proofErr w:type="spellStart"/>
+      <w:r>
+        <w:t>owl</w:t>
+      </w:r>
+      <w:proofErr w:type="gramStart"/>
+      <w:r>
+        <w:t>:sameAs</w:t>
+      </w:r>
+      <w:proofErr w:type="spellEnd"/>
+      <w:proofErr w:type="gramEnd"/>
+      <w:r>
+        <w:t xml:space="preserve">? </w:t>
       </w:r>
       <w:r>
         <w:rPr>
           <w:b/>
           <w:u w:val="single"/>
         </w:rPr>
-        <w:t>&lt;http://dbpedia.org/resource/Mark_Knopfler&gt;</w:t>
-      </w:r>
-      <w:r>
-        <w:t xml:space="preserve"> .</w:t>
-      </w:r>
-    </w:p>
-    <w:p>
-      <w:pPr>
-        <w:rPr>
-          <w:lang w:val="en-US"/>
-        </w:rPr>
-      </w:pPr>
-    </w:p>
-    <w:p>
-      <w:r>
-        <w:t xml:space="preserve">Attention aussi aux champs null, qui ici sont traité avec la fonction </w:t>
-      </w:r>
-      <w:r>
-        <w:t>OPTIONAL</w:t>
-      </w:r>
-      <w:r>
-        <w:t> afin de sortir les données partielles de la requête.</w:t>
-      </w:r>
-    </w:p>
-    <w:p>
-      <w:pPr>
-        <w:pStyle w:val="code"/>
-      </w:pPr>
-      <w:r>
-        <w:t>OPTIONAL { ?artist owl:birthPlace ?birthPlace }</w:t>
-      </w:r>
-    </w:p>
-    <w:p>
-      <w:pPr>
-        <w:rPr>
-          <w:lang w:val="en-US"/>
-        </w:rPr>
-      </w:pPr>
-    </w:p>
-    <w:p>
-      <w:r>
-        <w:t xml:space="preserve">Ce qui fait une requête comme ceci: </w:t>
-      </w:r>
-    </w:p>
-    <w:p>
-      <w:pPr>
-        <w:pStyle w:val="code"/>
-        <w:rPr>
-          <w:lang w:val="fr-FR"/>
-        </w:rPr>
-      </w:pPr>
-      <w:r>
-        <w:rPr>
-          <w:lang w:val="fr-FR"/>
-        </w:rPr>
-        <w:t xml:space="preserve">prefix prop: &lt;http://dbpedia.org/property/&gt; </w:t>
-      </w:r>
-    </w:p>
-    <w:p>
-      <w:pPr>
-        <w:pStyle w:val="code"/>
-      </w:pPr>
-      <w:r>
-        <w:t>prefix owl: &lt;http://dbpedia.org/ontology/&gt;</w:t>
-      </w:r>
-    </w:p>
-    <w:p>
-      <w:pPr>
-        <w:pStyle w:val="code"/>
-      </w:pPr>
-      <w:r>
-        <w:t xml:space="preserve">prefix res: &lt;http://dbpedia.org/resource/&gt; </w:t>
-      </w:r>
-    </w:p>
-    <w:p>
-      <w:pPr>
-        <w:pStyle w:val="code"/>
-      </w:pPr>
-      <w:r>
-        <w:t>prefix rdfs: &lt;http://www.w3.org/2000/01/rdf-schema#&gt;</w:t>
-      </w:r>
-    </w:p>
-    <w:p>
-      <w:pPr>
-        <w:pStyle w:val="code"/>
-      </w:pPr>
-    </w:p>
-    <w:p>
-      <w:pPr>
-        <w:pStyle w:val="code"/>
-      </w:pPr>
-      <w:r>
-        <w:t>select *</w:t>
-      </w:r>
-    </w:p>
-    <w:p>
-      <w:pPr>
-        <w:pStyle w:val="code"/>
-      </w:pPr>
-      <w:r>
-        <w:t>where {</w:t>
-      </w:r>
-    </w:p>
-    <w:p>
-      <w:pPr>
-        <w:pStyle w:val="code"/>
-      </w:pPr>
-    </w:p>
-    <w:p>
-      <w:pPr>
-        <w:pStyle w:val="code"/>
-      </w:pPr>
-      <w:r>
-        <w:t xml:space="preserve">?artist owl:sameAs? </w:t>
-      </w:r>
+        <w:t>&lt;http://dbpedia.org/resource/Mark_Knopfler</w:t>
+      </w:r>
+      <w:proofErr w:type="gramStart"/>
       <w:r>
         <w:rPr>
           <w:b/>
           <w:u w:val="single"/>
         </w:rPr>
-        <w:t>&lt;http://dbpedia.org/resource/Mark_Knopfler&gt;</w:t>
+        <w:t>&gt;</w:t>
       </w:r>
       <w:r>
         <w:t xml:space="preserve"> .</w:t>
       </w:r>
+      <w:proofErr w:type="gramEnd"/>
+    </w:p>
+    <w:p>
+      <w:pPr>
+        <w:rPr>
+          <w:lang w:val="en-US"/>
+        </w:rPr>
+      </w:pPr>
+    </w:p>
+    <w:p>
+      <w:r>
+        <w:t xml:space="preserve">Attention aussi aux champs </w:t>
+      </w:r>
+      <w:proofErr w:type="spellStart"/>
+      <w:r>
+        <w:t>null</w:t>
+      </w:r>
+      <w:proofErr w:type="spellEnd"/>
+      <w:r>
+        <w:t xml:space="preserve">, qui ici sont traité avec la fonction </w:t>
+      </w:r>
+      <w:r>
+        <w:t>OPTIONAL</w:t>
+      </w:r>
+      <w:r>
+        <w:t> afin de sortir les données partielles de la requête.</w:t>
+      </w:r>
     </w:p>
     <w:p>
       <w:pPr>
         <w:pStyle w:val="code"/>
       </w:pPr>
       <w:r>
-        <w:t>?artist rdfs:label ?name .</w:t>
+        <w:t xml:space="preserve">OPTIONAL </w:t>
+      </w:r>
+      <w:proofErr w:type="gramStart"/>
+      <w:r>
+        <w:t>{ ?</w:t>
+      </w:r>
+      <w:proofErr w:type="gramEnd"/>
+      <w:r>
+        <w:t xml:space="preserve">artist </w:t>
+      </w:r>
+      <w:proofErr w:type="spellStart"/>
+      <w:r>
+        <w:t>owl:birthPlace</w:t>
+      </w:r>
+      <w:proofErr w:type="spellEnd"/>
+      <w:r>
+        <w:t xml:space="preserve"> ?</w:t>
+      </w:r>
+      <w:proofErr w:type="spellStart"/>
+      <w:r>
+        <w:t>birthPlace</w:t>
+      </w:r>
+      <w:proofErr w:type="spellEnd"/>
+      <w:r>
+        <w:t xml:space="preserve"> }</w:t>
+      </w:r>
+    </w:p>
+    <w:p>
+      <w:pPr>
+        <w:rPr>
+          <w:lang w:val="en-US"/>
+        </w:rPr>
+      </w:pPr>
+    </w:p>
+    <w:p>
+      <w:r>
+        <w:t xml:space="preserve">Ce qui fait une requête comme ceci: </w:t>
       </w:r>
     </w:p>
     <w:p>
       <w:pPr>
         <w:pStyle w:val="code"/>
       </w:pPr>
+      <w:proofErr w:type="gramStart"/>
+      <w:r>
+        <w:t>prefix</w:t>
+      </w:r>
+      <w:proofErr w:type="gramEnd"/>
+      <w:r>
+        <w:t xml:space="preserve"> prop: &lt;http://dbpedia.org/property/&gt; </w:t>
+      </w:r>
     </w:p>
     <w:p>
       <w:pPr>
         <w:pStyle w:val="code"/>
       </w:pPr>
-      <w:r>
-        <w:t>OPTIONAL { ?artist owl:birthDate ?birthDate }</w:t>
+      <w:proofErr w:type="gramStart"/>
+      <w:r>
+        <w:t>prefix</w:t>
+      </w:r>
+      <w:proofErr w:type="gramEnd"/>
+      <w:r>
+        <w:t xml:space="preserve"> owl: &lt;http://dbpedia.org/ontology/&gt;</w:t>
       </w:r>
     </w:p>
     <w:p>
       <w:pPr>
         <w:pStyle w:val="code"/>
       </w:pPr>
-      <w:r>
-        <w:t>OPTIONAL { ?artist owl:birthPlace ?birthPlace }</w:t>
+      <w:proofErr w:type="gramStart"/>
+      <w:r>
+        <w:t>prefix</w:t>
+      </w:r>
+      <w:proofErr w:type="gramEnd"/>
+      <w:r>
+        <w:t xml:space="preserve"> res: &lt;http://dbpedia.org/resource/&gt; </w:t>
       </w:r>
     </w:p>
     <w:p>
       <w:pPr>
         <w:pStyle w:val="code"/>
       </w:pPr>
-      <w:r>
-        <w:t xml:space="preserve">OPTIONAL { ?artist owl:thumbnail ?image} </w:t>
+      <w:proofErr w:type="gramStart"/>
+      <w:r>
+        <w:t>prefix</w:t>
+      </w:r>
+      <w:proofErr w:type="gramEnd"/>
+      <w:r>
+        <w:t xml:space="preserve"> </w:t>
+      </w:r>
+      <w:proofErr w:type="spellStart"/>
+      <w:r>
+        <w:t>rdfs</w:t>
+      </w:r>
+      <w:proofErr w:type="spellEnd"/>
+      <w:r>
+        <w:t>: &lt;http://www.w3.org/2000/01/rdf-schema#&gt;</w:t>
       </w:r>
     </w:p>
     <w:p>
       <w:pPr>
         <w:pStyle w:val="code"/>
       </w:pPr>
-      <w:r>
-        <w:t>OPTIONAL { ?artist prop:shortDescription ?shortDescription }</w:t>
-      </w:r>
     </w:p>
     <w:p>
       <w:pPr>
         <w:pStyle w:val="code"/>
       </w:pPr>
-      <w:r>
-        <w:t>OPTIONAL { ?artist owl:abstract ?abstract }</w:t>
+      <w:proofErr w:type="gramStart"/>
+      <w:r>
+        <w:t>select</w:t>
+      </w:r>
+      <w:proofErr w:type="gramEnd"/>
+      <w:r>
+        <w:t xml:space="preserve"> *</w:t>
       </w:r>
     </w:p>
     <w:p>
       <w:pPr>
         <w:pStyle w:val="code"/>
       </w:pPr>
-      <w:r>
-        <w:t>OPTIONAL { ?artist prop:website ?website  }</w:t>
+      <w:proofErr w:type="gramStart"/>
+      <w:r>
+        <w:t>where</w:t>
+      </w:r>
+      <w:proofErr w:type="gramEnd"/>
+      <w:r>
+        <w:t xml:space="preserve"> {</w:t>
       </w:r>
     </w:p>
     <w:p>
       <w:pPr>
         <w:pStyle w:val="code"/>
       </w:pPr>
-      <w:r>
-        <w:t>OPTIONAL { ?artist prop:yearsActive ?yearsActive }</w:t>
-      </w:r>
     </w:p>
     <w:p>
       <w:pPr>
         <w:pStyle w:val="code"/>
       </w:pPr>
+      <w:r>
+        <w:t xml:space="preserve">?artist </w:t>
+      </w:r>
+      <w:proofErr w:type="spellStart"/>
+      <w:r>
+        <w:t>owl</w:t>
+      </w:r>
+      <w:proofErr w:type="gramStart"/>
+      <w:r>
+        <w:t>:sameAs</w:t>
+      </w:r>
+      <w:proofErr w:type="spellEnd"/>
+      <w:proofErr w:type="gramEnd"/>
+      <w:r>
+        <w:t xml:space="preserve">? </w:t>
+      </w:r>
+      <w:r>
+        <w:rPr>
+          <w:b/>
+          <w:u w:val="single"/>
+        </w:rPr>
+        <w:t>&lt;http://dbpedia.org/resource/Mark_Knopfler</w:t>
+      </w:r>
+      <w:proofErr w:type="gramStart"/>
+      <w:r>
+        <w:rPr>
+          <w:b/>
+          <w:u w:val="single"/>
+        </w:rPr>
+        <w:t>&gt;</w:t>
+      </w:r>
+      <w:r>
+        <w:t xml:space="preserve"> .</w:t>
+      </w:r>
+      <w:proofErr w:type="gramEnd"/>
     </w:p>
     <w:p>
       <w:pPr>
         <w:pStyle w:val="code"/>
       </w:pPr>
       <w:r>
-        <w:t xml:space="preserve">FILTER (langMatches(lang(?name), 'en') </w:t>
+        <w:t xml:space="preserve">?artist </w:t>
+      </w:r>
+      <w:proofErr w:type="spellStart"/>
+      <w:r>
+        <w:t>rdfs</w:t>
+      </w:r>
+      <w:proofErr w:type="gramStart"/>
+      <w:r>
+        <w:t>:label</w:t>
+      </w:r>
+      <w:proofErr w:type="spellEnd"/>
+      <w:proofErr w:type="gramEnd"/>
+      <w:r>
+        <w:t xml:space="preserve"> ?name .</w:t>
+      </w:r>
+    </w:p>
+    <w:p>
+      <w:pPr>
+        <w:pStyle w:val="code"/>
+      </w:pPr>
+    </w:p>
+    <w:p>
+      <w:pPr>
+        <w:pStyle w:val="code"/>
+      </w:pPr>
+      <w:r>
+        <w:t xml:space="preserve">OPTIONAL </w:t>
+      </w:r>
+      <w:proofErr w:type="gramStart"/>
+      <w:r>
+        <w:t>{ ?</w:t>
+      </w:r>
+      <w:proofErr w:type="gramEnd"/>
+      <w:r>
+        <w:t xml:space="preserve">artist </w:t>
+      </w:r>
+      <w:proofErr w:type="spellStart"/>
+      <w:r>
+        <w:t>owl:birthDate</w:t>
+      </w:r>
+      <w:proofErr w:type="spellEnd"/>
+      <w:r>
+        <w:t xml:space="preserve"> ?</w:t>
+      </w:r>
+      <w:proofErr w:type="spellStart"/>
+      <w:r>
+        <w:t>birthDate</w:t>
+      </w:r>
+      <w:proofErr w:type="spellEnd"/>
+      <w:r>
+        <w:t xml:space="preserve"> }</w:t>
+      </w:r>
+    </w:p>
+    <w:p>
+      <w:pPr>
+        <w:pStyle w:val="code"/>
+      </w:pPr>
+      <w:r>
+        <w:t xml:space="preserve">OPTIONAL </w:t>
+      </w:r>
+      <w:proofErr w:type="gramStart"/>
+      <w:r>
+        <w:t>{ ?</w:t>
+      </w:r>
+      <w:proofErr w:type="gramEnd"/>
+      <w:r>
+        <w:t xml:space="preserve">artist </w:t>
+      </w:r>
+      <w:proofErr w:type="spellStart"/>
+      <w:r>
+        <w:t>owl:birthPlace</w:t>
+      </w:r>
+      <w:proofErr w:type="spellEnd"/>
+      <w:r>
+        <w:t xml:space="preserve"> ?</w:t>
+      </w:r>
+      <w:proofErr w:type="spellStart"/>
+      <w:r>
+        <w:t>birthPlace</w:t>
+      </w:r>
+      <w:proofErr w:type="spellEnd"/>
+      <w:r>
+        <w:t xml:space="preserve"> }</w:t>
+      </w:r>
+    </w:p>
+    <w:p>
+      <w:pPr>
+        <w:pStyle w:val="code"/>
+      </w:pPr>
+      <w:r>
+        <w:t xml:space="preserve">OPTIONAL </w:t>
+      </w:r>
+      <w:proofErr w:type="gramStart"/>
+      <w:r>
+        <w:t>{ ?</w:t>
+      </w:r>
+      <w:proofErr w:type="gramEnd"/>
+      <w:r>
+        <w:t xml:space="preserve">artist </w:t>
+      </w:r>
+      <w:proofErr w:type="spellStart"/>
+      <w:r>
+        <w:t>owl:thumbnail</w:t>
+      </w:r>
+      <w:proofErr w:type="spellEnd"/>
+      <w:r>
+        <w:t xml:space="preserve"> ?image} </w:t>
+      </w:r>
+    </w:p>
+    <w:p>
+      <w:pPr>
+        <w:pStyle w:val="code"/>
+      </w:pPr>
+      <w:r>
+        <w:t xml:space="preserve">OPTIONAL </w:t>
+      </w:r>
+      <w:proofErr w:type="gramStart"/>
+      <w:r>
+        <w:t>{ ?</w:t>
+      </w:r>
+      <w:proofErr w:type="gramEnd"/>
+      <w:r>
+        <w:t xml:space="preserve">artist </w:t>
+      </w:r>
+      <w:proofErr w:type="spellStart"/>
+      <w:r>
+        <w:t>prop:shortDescription</w:t>
+      </w:r>
+      <w:proofErr w:type="spellEnd"/>
+      <w:r>
+        <w:t xml:space="preserve"> ?</w:t>
+      </w:r>
+      <w:proofErr w:type="spellStart"/>
+      <w:r>
+        <w:t>shortDescription</w:t>
+      </w:r>
+      <w:proofErr w:type="spellEnd"/>
+      <w:r>
+        <w:t xml:space="preserve"> }</w:t>
+      </w:r>
+    </w:p>
+    <w:p>
+      <w:pPr>
+        <w:pStyle w:val="code"/>
+      </w:pPr>
+      <w:r>
+        <w:t xml:space="preserve">OPTIONAL </w:t>
+      </w:r>
+      <w:proofErr w:type="gramStart"/>
+      <w:r>
+        <w:t>{ ?</w:t>
+      </w:r>
+      <w:proofErr w:type="gramEnd"/>
+      <w:r>
+        <w:t xml:space="preserve">artist </w:t>
+      </w:r>
+      <w:proofErr w:type="spellStart"/>
+      <w:r>
+        <w:t>owl:abstract</w:t>
+      </w:r>
+      <w:proofErr w:type="spellEnd"/>
+      <w:r>
+        <w:t xml:space="preserve"> ?abstract }</w:t>
+      </w:r>
+    </w:p>
+    <w:p>
+      <w:pPr>
+        <w:pStyle w:val="code"/>
+      </w:pPr>
+      <w:r>
+        <w:t xml:space="preserve">OPTIONAL </w:t>
+      </w:r>
+      <w:proofErr w:type="gramStart"/>
+      <w:r>
+        <w:t>{ ?</w:t>
+      </w:r>
+      <w:proofErr w:type="gramEnd"/>
+      <w:r>
+        <w:t xml:space="preserve">artist </w:t>
+      </w:r>
+      <w:proofErr w:type="spellStart"/>
+      <w:r>
+        <w:t>prop:website</w:t>
+      </w:r>
+      <w:proofErr w:type="spellEnd"/>
+      <w:r>
+        <w:t xml:space="preserve"> ?website  }</w:t>
+      </w:r>
+    </w:p>
+    <w:p>
+      <w:pPr>
+        <w:pStyle w:val="code"/>
+      </w:pPr>
+      <w:r>
+        <w:t xml:space="preserve">OPTIONAL </w:t>
+      </w:r>
+      <w:proofErr w:type="gramStart"/>
+      <w:r>
+        <w:t>{ ?</w:t>
+      </w:r>
+      <w:proofErr w:type="gramEnd"/>
+      <w:r>
+        <w:t xml:space="preserve">artist </w:t>
+      </w:r>
+      <w:proofErr w:type="spellStart"/>
+      <w:r>
+        <w:t>prop:yearsActive</w:t>
+      </w:r>
+      <w:proofErr w:type="spellEnd"/>
+      <w:r>
+        <w:t xml:space="preserve"> ?</w:t>
+      </w:r>
+      <w:proofErr w:type="spellStart"/>
+      <w:r>
+        <w:t>yearsActive</w:t>
+      </w:r>
+      <w:proofErr w:type="spellEnd"/>
+      <w:r>
+        <w:t xml:space="preserve"> }</w:t>
+      </w:r>
+    </w:p>
+    <w:p>
+      <w:pPr>
+        <w:pStyle w:val="code"/>
+      </w:pPr>
+    </w:p>
+    <w:p>
+      <w:pPr>
+        <w:pStyle w:val="code"/>
+      </w:pPr>
+      <w:r>
+        <w:t>FILTER (</w:t>
+      </w:r>
+      <w:proofErr w:type="spellStart"/>
+      <w:proofErr w:type="gramStart"/>
+      <w:r>
+        <w:t>langMatches</w:t>
+      </w:r>
+      <w:proofErr w:type="spellEnd"/>
+      <w:r>
+        <w:t>(</w:t>
+      </w:r>
+      <w:proofErr w:type="spellStart"/>
+      <w:proofErr w:type="gramEnd"/>
+      <w:r>
+        <w:t>lang</w:t>
+      </w:r>
+      <w:proofErr w:type="spellEnd"/>
+      <w:r>
+        <w:t>(?name), '</w:t>
+      </w:r>
+      <w:proofErr w:type="spellStart"/>
+      <w:r>
+        <w:t>en</w:t>
+      </w:r>
+      <w:proofErr w:type="spellEnd"/>
+      <w:r>
+        <w:t xml:space="preserve">') </w:t>
       </w:r>
     </w:p>
     <w:p>
@@ -3636,7 +4271,33 @@
         <w:ind w:firstLine="708"/>
       </w:pPr>
       <w:r>
-        <w:t>&amp;&amp; langMatches(lang(?abstract), 'en'))</w:t>
+        <w:t xml:space="preserve">&amp;&amp; </w:t>
+      </w:r>
+      <w:proofErr w:type="spellStart"/>
+      <w:proofErr w:type="gramStart"/>
+      <w:r>
+        <w:t>langMatches</w:t>
+      </w:r>
+      <w:proofErr w:type="spellEnd"/>
+      <w:r>
+        <w:t>(</w:t>
+      </w:r>
+      <w:proofErr w:type="spellStart"/>
+      <w:proofErr w:type="gramEnd"/>
+      <w:r>
+        <w:t>lang</w:t>
+      </w:r>
+      <w:proofErr w:type="spellEnd"/>
+      <w:r>
+        <w:t>(?abstract), '</w:t>
+      </w:r>
+      <w:proofErr w:type="spellStart"/>
+      <w:r>
+        <w:t>en</w:t>
+      </w:r>
+      <w:proofErr w:type="spellEnd"/>
+      <w:r>
+        <w:t>'))</w:t>
       </w:r>
     </w:p>
     <w:p>
@@ -3659,61 +4320,127 @@
       </w:pPr>
       <w:bookmarkStart w:id="6" w:name="_Toc412025024"/>
       <w:r>
-        <w:t>Recherche d’artistes ou bands liés</w:t>
-      </w:r>
-      <w:r>
-        <w:t xml:space="preserve"> (Query 1.</w:t>
-      </w:r>
-      <w:r>
-        <w:t>3</w:t>
-      </w:r>
-      <w:r>
-        <w:t>)</w:t>
+        <w:t>Recherche d’artistes ou bands liés (</w:t>
+      </w:r>
+      <w:proofErr w:type="spellStart"/>
+      <w:r>
+        <w:t>Query</w:t>
+      </w:r>
+      <w:proofErr w:type="spellEnd"/>
+      <w:r>
+        <w:t xml:space="preserve"> 1.3)</w:t>
       </w:r>
       <w:bookmarkEnd w:id="6"/>
     </w:p>
     <w:p>
       <w:r>
-        <w:t xml:space="preserve">Là aussi la propriété sameAs permet de faire la sélection au niveau de la ressource. Ou procèdera de la même manière pour les propriétés fournissant une liste de valeurs come owl :associatedBand, </w:t>
-      </w:r>
-      <w:r>
-        <w:t>owl :associated</w:t>
-      </w:r>
-      <w:r>
-        <w:t>Artist.</w:t>
+        <w:t xml:space="preserve">Là aussi la propriété </w:t>
+      </w:r>
+      <w:proofErr w:type="spellStart"/>
+      <w:r>
+        <w:t>sameAs</w:t>
+      </w:r>
+      <w:proofErr w:type="spellEnd"/>
+      <w:r>
+        <w:t xml:space="preserve"> permet de faire la sélection au niveau de la ressource. Ou procèdera de la même manière pour les propriétés fournissant une liste de valeurs come </w:t>
+      </w:r>
+      <w:proofErr w:type="spellStart"/>
+      <w:r>
+        <w:t>owl</w:t>
+      </w:r>
+      <w:proofErr w:type="spellEnd"/>
+      <w:r>
+        <w:t> </w:t>
+      </w:r>
+      <w:proofErr w:type="gramStart"/>
+      <w:r>
+        <w:t>:</w:t>
+      </w:r>
+      <w:proofErr w:type="spellStart"/>
+      <w:r>
+        <w:t>associatedBand</w:t>
+      </w:r>
+      <w:proofErr w:type="spellEnd"/>
+      <w:proofErr w:type="gramEnd"/>
+      <w:r>
+        <w:t xml:space="preserve">, </w:t>
+      </w:r>
+      <w:proofErr w:type="spellStart"/>
+      <w:r>
+        <w:t>owl</w:t>
+      </w:r>
+      <w:proofErr w:type="spellEnd"/>
+      <w:r>
+        <w:t> :</w:t>
+      </w:r>
+      <w:proofErr w:type="spellStart"/>
+      <w:r>
+        <w:t>associatedArtist</w:t>
+      </w:r>
+      <w:proofErr w:type="spellEnd"/>
+      <w:r>
+        <w:t>.</w:t>
       </w:r>
     </w:p>
     <w:p>
       <w:pPr>
         <w:pStyle w:val="code"/>
       </w:pPr>
-      <w:r>
-        <w:t xml:space="preserve">prefix prop: &lt;http://dbpedia.org/property/&gt; </w:t>
+      <w:proofErr w:type="gramStart"/>
+      <w:r>
+        <w:t>prefix</w:t>
+      </w:r>
+      <w:proofErr w:type="gramEnd"/>
+      <w:r>
+        <w:t xml:space="preserve"> prop: &lt;http://dbpedia.org/property/&gt; </w:t>
       </w:r>
     </w:p>
     <w:p>
       <w:pPr>
         <w:pStyle w:val="code"/>
       </w:pPr>
-      <w:r>
-        <w:t>prefix owl: &lt;http://dbpedia.org/ontology/&gt;</w:t>
+      <w:proofErr w:type="gramStart"/>
+      <w:r>
+        <w:t>prefix</w:t>
+      </w:r>
+      <w:proofErr w:type="gramEnd"/>
+      <w:r>
+        <w:t xml:space="preserve"> owl: &lt;http://dbpedia.org/ontology/&gt;</w:t>
       </w:r>
     </w:p>
     <w:p>
       <w:pPr>
         <w:pStyle w:val="code"/>
       </w:pPr>
-      <w:r>
-        <w:t xml:space="preserve">prefix res: &lt;http://dbpedia.org/resource/&gt; </w:t>
+      <w:proofErr w:type="gramStart"/>
+      <w:r>
+        <w:t>prefix</w:t>
+      </w:r>
+      <w:proofErr w:type="gramEnd"/>
+      <w:r>
+        <w:t xml:space="preserve"> res: &lt;http://dbpedia.org/resource/&gt; </w:t>
       </w:r>
     </w:p>
     <w:p>
       <w:pPr>
         <w:pStyle w:val="code"/>
       </w:pPr>
+      <w:proofErr w:type="gramStart"/>
       <w:r>
         <w:lastRenderedPageBreak/>
-        <w:t xml:space="preserve">prefix rdfs: </w:t>
+        <w:t>prefix</w:t>
+      </w:r>
+      <w:proofErr w:type="gramEnd"/>
+      <w:r>
+        <w:t xml:space="preserve"> </w:t>
+      </w:r>
+      <w:proofErr w:type="spellStart"/>
+      <w:r>
+        <w:t>rdfs</w:t>
+      </w:r>
+      <w:proofErr w:type="spellEnd"/>
+      <w:r>
+        <w:t xml:space="preserve">: </w:t>
       </w:r>
       <w:hyperlink r:id="rId15" w:history="1">
         <w:r>
@@ -3733,11 +4460,24 @@
       <w:pPr>
         <w:pStyle w:val="code"/>
       </w:pPr>
-      <w:r>
-        <w:t>select distinct</w:t>
-      </w:r>
-      <w:r>
-        <w:t xml:space="preserve"> *  where { ?artist owl:sameAs? </w:t>
+      <w:proofErr w:type="gramStart"/>
+      <w:r>
+        <w:t>select</w:t>
+      </w:r>
+      <w:proofErr w:type="gramEnd"/>
+      <w:r>
+        <w:t xml:space="preserve"> distinct</w:t>
+      </w:r>
+      <w:r>
+        <w:t xml:space="preserve"> *  where { ?artist </w:t>
+      </w:r>
+      <w:proofErr w:type="spellStart"/>
+      <w:r>
+        <w:t>owl:sameAs</w:t>
+      </w:r>
+      <w:proofErr w:type="spellEnd"/>
+      <w:r>
+        <w:t xml:space="preserve">? </w:t>
       </w:r>
       <w:r>
         <w:t>http://dbpedia.org/resource/Mark_Knopfler&gt; .</w:t>
@@ -3748,7 +4488,20 @@
         <w:pStyle w:val="code"/>
       </w:pPr>
       <w:r>
-        <w:t xml:space="preserve">?artist rdfs:label ?name . </w:t>
+        <w:t xml:space="preserve">?artist </w:t>
+      </w:r>
+      <w:proofErr w:type="spellStart"/>
+      <w:r>
+        <w:t>rdfs</w:t>
+      </w:r>
+      <w:proofErr w:type="gramStart"/>
+      <w:r>
+        <w:t>:label</w:t>
+      </w:r>
+      <w:proofErr w:type="spellEnd"/>
+      <w:proofErr w:type="gramEnd"/>
+      <w:r>
+        <w:t xml:space="preserve"> ?name . </w:t>
       </w:r>
     </w:p>
     <w:p>
@@ -3756,7 +4509,28 @@
         <w:pStyle w:val="code"/>
       </w:pPr>
       <w:r>
-        <w:t xml:space="preserve">?artist owl:associatedBand ?associatedBand.  </w:t>
+        <w:t xml:space="preserve">?artist </w:t>
+      </w:r>
+      <w:proofErr w:type="spellStart"/>
+      <w:r>
+        <w:t>owl</w:t>
+      </w:r>
+      <w:proofErr w:type="gramStart"/>
+      <w:r>
+        <w:t>:associatedBand</w:t>
+      </w:r>
+      <w:proofErr w:type="spellEnd"/>
+      <w:proofErr w:type="gramEnd"/>
+      <w:r>
+        <w:t xml:space="preserve"> ?</w:t>
+      </w:r>
+      <w:proofErr w:type="spellStart"/>
+      <w:r>
+        <w:t>associatedBand</w:t>
+      </w:r>
+      <w:proofErr w:type="spellEnd"/>
+      <w:r>
+        <w:t xml:space="preserve">.  </w:t>
       </w:r>
     </w:p>
     <w:p>
@@ -3764,7 +4538,36 @@
         <w:pStyle w:val="code"/>
       </w:pPr>
       <w:r>
-        <w:t xml:space="preserve">?associatedBand rdfs:label ?assName . </w:t>
+        <w:t>?</w:t>
+      </w:r>
+      <w:proofErr w:type="spellStart"/>
+      <w:r>
+        <w:t>associatedBand</w:t>
+      </w:r>
+      <w:proofErr w:type="spellEnd"/>
+      <w:r>
+        <w:t xml:space="preserve"> </w:t>
+      </w:r>
+      <w:proofErr w:type="spellStart"/>
+      <w:r>
+        <w:t>rdfs</w:t>
+      </w:r>
+      <w:proofErr w:type="gramStart"/>
+      <w:r>
+        <w:t>:label</w:t>
+      </w:r>
+      <w:proofErr w:type="spellEnd"/>
+      <w:proofErr w:type="gramEnd"/>
+      <w:r>
+        <w:t xml:space="preserve"> ?</w:t>
+      </w:r>
+      <w:proofErr w:type="spellStart"/>
+      <w:r>
+        <w:t>assName</w:t>
+      </w:r>
+      <w:proofErr w:type="spellEnd"/>
+      <w:r>
+        <w:t xml:space="preserve"> . </w:t>
       </w:r>
     </w:p>
     <w:p>
@@ -3775,15 +4578,35 @@
     <w:p>
       <w:pPr>
         <w:pStyle w:val="code"/>
-        <w:rPr>
-          <w:lang w:val="de-CH"/>
-        </w:rPr>
-      </w:pPr>
-      <w:r>
-        <w:rPr>
-          <w:lang w:val="de-CH"/>
-        </w:rPr>
-        <w:t xml:space="preserve">FILTER (langMatches(lang(?name), 'en') </w:t>
+      </w:pPr>
+      <w:r>
+        <w:t>FILTER (</w:t>
+      </w:r>
+      <w:proofErr w:type="spellStart"/>
+      <w:proofErr w:type="gramStart"/>
+      <w:r>
+        <w:t>langMatches</w:t>
+      </w:r>
+      <w:proofErr w:type="spellEnd"/>
+      <w:r>
+        <w:t>(</w:t>
+      </w:r>
+      <w:proofErr w:type="spellStart"/>
+      <w:proofErr w:type="gramEnd"/>
+      <w:r>
+        <w:t>lang</w:t>
+      </w:r>
+      <w:proofErr w:type="spellEnd"/>
+      <w:r>
+        <w:t>(?name), '</w:t>
+      </w:r>
+      <w:proofErr w:type="spellStart"/>
+      <w:r>
+        <w:t>en</w:t>
+      </w:r>
+      <w:proofErr w:type="spellEnd"/>
+      <w:r>
+        <w:t xml:space="preserve">') </w:t>
       </w:r>
     </w:p>
     <w:p>
@@ -3792,7 +4615,41 @@
         <w:ind w:firstLine="708"/>
       </w:pPr>
       <w:r>
-        <w:t>&amp;&amp; langMatches(lang(?assName), 'en'))</w:t>
+        <w:t xml:space="preserve">&amp;&amp; </w:t>
+      </w:r>
+      <w:proofErr w:type="spellStart"/>
+      <w:proofErr w:type="gramStart"/>
+      <w:r>
+        <w:t>langMatches</w:t>
+      </w:r>
+      <w:proofErr w:type="spellEnd"/>
+      <w:r>
+        <w:t>(</w:t>
+      </w:r>
+      <w:proofErr w:type="spellStart"/>
+      <w:proofErr w:type="gramEnd"/>
+      <w:r>
+        <w:t>lang</w:t>
+      </w:r>
+      <w:proofErr w:type="spellEnd"/>
+      <w:r>
+        <w:t>(?</w:t>
+      </w:r>
+      <w:proofErr w:type="spellStart"/>
+      <w:r>
+        <w:t>assName</w:t>
+      </w:r>
+      <w:proofErr w:type="spellEnd"/>
+      <w:r>
+        <w:t>), '</w:t>
+      </w:r>
+      <w:proofErr w:type="spellStart"/>
+      <w:r>
+        <w:t>en</w:t>
+      </w:r>
+      <w:proofErr w:type="spellEnd"/>
+      <w:r>
+        <w:t>'))</w:t>
       </w:r>
     </w:p>
     <w:p>
@@ -3806,11 +4663,17 @@
     <w:p>
       <w:pPr>
         <w:pStyle w:val="ListParagraph"/>
+        <w:rPr>
+          <w:lang w:val="en-US"/>
+        </w:rPr>
       </w:pPr>
     </w:p>
     <w:p>
       <w:pPr>
         <w:pStyle w:val="ListParagraph"/>
+        <w:rPr>
+          <w:lang w:val="en-US"/>
+        </w:rPr>
       </w:pPr>
     </w:p>
     <w:p>
@@ -3819,57 +4682,89 @@
       </w:pPr>
       <w:bookmarkStart w:id="7" w:name="_Toc412025025"/>
       <w:r>
-        <w:t>Recherche d</w:t>
-      </w:r>
-      <w:r>
-        <w:t>es genres</w:t>
-      </w:r>
-      <w:r>
-        <w:t xml:space="preserve"> (Query 1.</w:t>
-      </w:r>
-      <w:r>
-        <w:t>4</w:t>
-      </w:r>
-      <w:r>
-        <w:t>)</w:t>
+        <w:t>Recherche des genres (</w:t>
+      </w:r>
+      <w:proofErr w:type="spellStart"/>
+      <w:r>
+        <w:t>Query</w:t>
+      </w:r>
+      <w:proofErr w:type="spellEnd"/>
+      <w:r>
+        <w:t xml:space="preserve"> 1.4)</w:t>
       </w:r>
       <w:bookmarkEnd w:id="7"/>
     </w:p>
     <w:p>
       <w:r>
-        <w:t>Voici un exemple de requête, similaire au point précédent en utilisant la propriété owl:genre.</w:t>
+        <w:t xml:space="preserve">Voici un exemple de requête, similaire au point précédent en utilisant la propriété </w:t>
+      </w:r>
+      <w:proofErr w:type="spellStart"/>
+      <w:r>
+        <w:t>owl:genre</w:t>
+      </w:r>
+      <w:proofErr w:type="spellEnd"/>
+      <w:r>
+        <w:t>.</w:t>
       </w:r>
     </w:p>
     <w:p>
       <w:pPr>
         <w:pStyle w:val="code"/>
       </w:pPr>
-      <w:r>
-        <w:t xml:space="preserve">prefix prop: &lt;http://dbpedia.org/property/&gt; </w:t>
+      <w:proofErr w:type="gramStart"/>
+      <w:r>
+        <w:t>prefix</w:t>
+      </w:r>
+      <w:proofErr w:type="gramEnd"/>
+      <w:r>
+        <w:t xml:space="preserve"> prop: &lt;http://dbpedia.org/property/&gt; </w:t>
       </w:r>
     </w:p>
     <w:p>
       <w:pPr>
         <w:pStyle w:val="code"/>
       </w:pPr>
-      <w:r>
-        <w:t>prefix owl: &lt;http://dbpedia.org/ontology/&gt;</w:t>
+      <w:proofErr w:type="gramStart"/>
+      <w:r>
+        <w:t>prefix</w:t>
+      </w:r>
+      <w:proofErr w:type="gramEnd"/>
+      <w:r>
+        <w:t xml:space="preserve"> owl: &lt;http://dbpedia.org/ontology/&gt;</w:t>
       </w:r>
     </w:p>
     <w:p>
       <w:pPr>
         <w:pStyle w:val="code"/>
       </w:pPr>
-      <w:r>
-        <w:t xml:space="preserve">prefix res: &lt;http://dbpedia.org/resource/&gt; </w:t>
+      <w:proofErr w:type="gramStart"/>
+      <w:r>
+        <w:t>prefix</w:t>
+      </w:r>
+      <w:proofErr w:type="gramEnd"/>
+      <w:r>
+        <w:t xml:space="preserve"> res: &lt;http://dbpedia.org/resource/&gt; </w:t>
       </w:r>
     </w:p>
     <w:p>
       <w:pPr>
         <w:pStyle w:val="code"/>
       </w:pPr>
-      <w:r>
-        <w:t>prefix rdfs: &lt;http://www.w3.org/2000/01/rdf-schema#&gt;</w:t>
+      <w:proofErr w:type="gramStart"/>
+      <w:r>
+        <w:t>prefix</w:t>
+      </w:r>
+      <w:proofErr w:type="gramEnd"/>
+      <w:r>
+        <w:t xml:space="preserve"> </w:t>
+      </w:r>
+      <w:proofErr w:type="spellStart"/>
+      <w:r>
+        <w:t>rdfs</w:t>
+      </w:r>
+      <w:proofErr w:type="spellEnd"/>
+      <w:r>
+        <w:t>: &lt;http://www.w3.org/2000/01/rdf-schema#&gt;</w:t>
       </w:r>
     </w:p>
     <w:p>
@@ -3881,16 +4776,28 @@
       <w:pPr>
         <w:pStyle w:val="code"/>
       </w:pPr>
-      <w:r>
-        <w:t>select *</w:t>
-      </w:r>
+      <w:proofErr w:type="gramStart"/>
+      <w:r>
+        <w:t>select</w:t>
+      </w:r>
+      <w:proofErr w:type="gramEnd"/>
+      <w:r>
+        <w:t xml:space="preserve"> *</w:t>
+      </w:r>
+      <w:bookmarkStart w:id="8" w:name="_GoBack"/>
+      <w:bookmarkEnd w:id="8"/>
     </w:p>
     <w:p>
       <w:pPr>
         <w:pStyle w:val="code"/>
       </w:pPr>
-      <w:r>
-        <w:t>where {</w:t>
+      <w:proofErr w:type="gramStart"/>
+      <w:r>
+        <w:t>where</w:t>
+      </w:r>
+      <w:proofErr w:type="gramEnd"/>
+      <w:r>
+        <w:t xml:space="preserve"> {</w:t>
       </w:r>
     </w:p>
     <w:p>
@@ -3898,15 +4805,46 @@
         <w:pStyle w:val="code"/>
       </w:pPr>
       <w:r>
-        <w:t>?artist owl:sameAs? &lt;http://dbpedia.org/resource/Mark_Knopfler&gt; .</w:t>
-      </w:r>
+        <w:t xml:space="preserve">?artist </w:t>
+      </w:r>
+      <w:proofErr w:type="spellStart"/>
+      <w:r>
+        <w:t>owl</w:t>
+      </w:r>
+      <w:proofErr w:type="gramStart"/>
+      <w:r>
+        <w:t>:sameAs</w:t>
+      </w:r>
+      <w:proofErr w:type="spellEnd"/>
+      <w:proofErr w:type="gramEnd"/>
+      <w:r>
+        <w:t>? &lt;http://dbpedia.org/resource/Mark_Knopfler</w:t>
+      </w:r>
+      <w:proofErr w:type="gramStart"/>
+      <w:r>
+        <w:t>&gt; .</w:t>
+      </w:r>
+      <w:proofErr w:type="gramEnd"/>
     </w:p>
     <w:p>
       <w:pPr>
         <w:pStyle w:val="code"/>
       </w:pPr>
       <w:r>
-        <w:t>?artist rdfs:label ?name .</w:t>
+        <w:t xml:space="preserve">?artist </w:t>
+      </w:r>
+      <w:proofErr w:type="spellStart"/>
+      <w:r>
+        <w:t>rdfs</w:t>
+      </w:r>
+      <w:proofErr w:type="gramStart"/>
+      <w:r>
+        <w:t>:label</w:t>
+      </w:r>
+      <w:proofErr w:type="spellEnd"/>
+      <w:proofErr w:type="gramEnd"/>
+      <w:r>
+        <w:t xml:space="preserve"> ?name .</w:t>
       </w:r>
     </w:p>
     <w:p>
@@ -3917,15 +4855,25 @@
     <w:p>
       <w:pPr>
         <w:pStyle w:val="code"/>
-        <w:rPr>
-          <w:lang w:val="fr-FR"/>
-        </w:rPr>
-      </w:pPr>
-      <w:r>
-        <w:rPr>
-          <w:lang w:val="fr-FR"/>
-        </w:rPr>
-        <w:t>OPTIONAL { ?artist owl:genre ?genre}</w:t>
+      </w:pPr>
+      <w:r>
+        <w:t xml:space="preserve">OPTIONAL </w:t>
+      </w:r>
+      <w:proofErr w:type="gramStart"/>
+      <w:r>
+        <w:t>{ ?</w:t>
+      </w:r>
+      <w:proofErr w:type="gramEnd"/>
+      <w:r>
+        <w:t xml:space="preserve">artist </w:t>
+      </w:r>
+      <w:proofErr w:type="spellStart"/>
+      <w:r>
+        <w:t>owl:genre</w:t>
+      </w:r>
+      <w:proofErr w:type="spellEnd"/>
+      <w:r>
+        <w:t xml:space="preserve"> ?genre}</w:t>
       </w:r>
     </w:p>
     <w:p>
@@ -3933,7 +4881,31 @@
         <w:pStyle w:val="code"/>
       </w:pPr>
       <w:r>
-        <w:t>OPTIONAL { ?genre rdfs:label  ?genrelabel}</w:t>
+        <w:t xml:space="preserve">OPTIONAL </w:t>
+      </w:r>
+      <w:proofErr w:type="gramStart"/>
+      <w:r>
+        <w:t>{ ?</w:t>
+      </w:r>
+      <w:proofErr w:type="gramEnd"/>
+      <w:r>
+        <w:t xml:space="preserve">genre </w:t>
+      </w:r>
+      <w:proofErr w:type="spellStart"/>
+      <w:r>
+        <w:t>rdfs:label</w:t>
+      </w:r>
+      <w:proofErr w:type="spellEnd"/>
+      <w:r>
+        <w:t xml:space="preserve">  ?</w:t>
+      </w:r>
+      <w:proofErr w:type="spellStart"/>
+      <w:r>
+        <w:t>genrelabel</w:t>
+      </w:r>
+      <w:proofErr w:type="spellEnd"/>
+      <w:r>
+        <w:t>}</w:t>
       </w:r>
     </w:p>
     <w:p>
@@ -3944,15 +4916,35 @@
     <w:p>
       <w:pPr>
         <w:pStyle w:val="code"/>
-        <w:rPr>
-          <w:lang w:val="de-CH"/>
-        </w:rPr>
-      </w:pPr>
-      <w:r>
-        <w:rPr>
-          <w:lang w:val="de-CH"/>
-        </w:rPr>
-        <w:t xml:space="preserve">FILTER (langMatches(lang(?name), 'en') </w:t>
+      </w:pPr>
+      <w:r>
+        <w:t>FILTER (</w:t>
+      </w:r>
+      <w:proofErr w:type="spellStart"/>
+      <w:proofErr w:type="gramStart"/>
+      <w:r>
+        <w:t>langMatches</w:t>
+      </w:r>
+      <w:proofErr w:type="spellEnd"/>
+      <w:r>
+        <w:t>(</w:t>
+      </w:r>
+      <w:proofErr w:type="spellStart"/>
+      <w:proofErr w:type="gramEnd"/>
+      <w:r>
+        <w:t>lang</w:t>
+      </w:r>
+      <w:proofErr w:type="spellEnd"/>
+      <w:r>
+        <w:t>(?name), '</w:t>
+      </w:r>
+      <w:proofErr w:type="spellStart"/>
+      <w:r>
+        <w:t>en</w:t>
+      </w:r>
+      <w:proofErr w:type="spellEnd"/>
+      <w:r>
+        <w:t xml:space="preserve">') </w:t>
       </w:r>
     </w:p>
     <w:p>
@@ -3967,7 +4959,43 @@
         <w:rPr>
           <w:lang w:val="de-CH"/>
         </w:rPr>
-        <w:t>&amp;&amp; langMatches(lang(?genrelabel), 'en') )</w:t>
+        <w:t xml:space="preserve">&amp;&amp; </w:t>
+      </w:r>
+      <w:proofErr w:type="spellStart"/>
+      <w:r>
+        <w:rPr>
+          <w:lang w:val="de-CH"/>
+        </w:rPr>
+        <w:t>langMatches</w:t>
+      </w:r>
+      <w:proofErr w:type="spellEnd"/>
+      <w:r>
+        <w:rPr>
+          <w:lang w:val="de-CH"/>
+        </w:rPr>
+        <w:t>(lang(</w:t>
+      </w:r>
+      <w:proofErr w:type="gramStart"/>
+      <w:r>
+        <w:rPr>
+          <w:lang w:val="de-CH"/>
+        </w:rPr>
+        <w:t>?</w:t>
+      </w:r>
+      <w:proofErr w:type="spellStart"/>
+      <w:r>
+        <w:rPr>
+          <w:lang w:val="de-CH"/>
+        </w:rPr>
+        <w:t>genrelabel</w:t>
+      </w:r>
+      <w:proofErr w:type="spellEnd"/>
+      <w:proofErr w:type="gramEnd"/>
+      <w:r>
+        <w:rPr>
+          <w:lang w:val="de-CH"/>
+        </w:rPr>
+        <w:t>), 'en') )</w:t>
       </w:r>
     </w:p>
     <w:p>
@@ -3997,11 +5025,11 @@
       <w:pPr>
         <w:pStyle w:val="Heading1"/>
       </w:pPr>
-      <w:bookmarkStart w:id="8" w:name="_Toc412025026"/>
+      <w:bookmarkStart w:id="9" w:name="_Toc412025026"/>
       <w:r>
         <w:t>Architecture technique</w:t>
       </w:r>
-      <w:bookmarkEnd w:id="8"/>
+      <w:bookmarkEnd w:id="9"/>
     </w:p>
     <w:p>
       <w:r>
@@ -4020,8 +5048,8 @@
         <w:lastRenderedPageBreak/>
         <w:drawing>
           <wp:inline distT="0" distB="0" distL="0" distR="0" wp14:anchorId="407E2FA8" wp14:editId="7B6E7D3F">
-            <wp:extent cx="2251494" cy="3708750"/>
-            <wp:effectExtent l="0" t="0" r="0" b="6350"/>
+            <wp:extent cx="2846717" cy="4689225"/>
+            <wp:effectExtent l="0" t="0" r="0" b="0"/>
             <wp:docPr id="2" name="Picture 2"/>
             <wp:cNvGraphicFramePr>
               <a:graphicFrameLocks xmlns:a="http://schemas.openxmlformats.org/drawingml/2006/main" noChangeAspect="1"/>
@@ -4042,7 +5070,7 @@
                   <pic:spPr>
                     <a:xfrm>
                       <a:off x="0" y="0"/>
-                      <a:ext cx="2259064" cy="3721220"/>
+                      <a:ext cx="2856288" cy="4704991"/>
                     </a:xfrm>
                     <a:prstGeom prst="rect">
                       <a:avLst/>
@@ -4059,82 +5087,94 @@
       <w:pPr>
         <w:pStyle w:val="Heading2"/>
       </w:pPr>
-      <w:bookmarkStart w:id="9" w:name="_Toc412025027"/>
+      <w:bookmarkStart w:id="10" w:name="_Toc412025027"/>
       <w:r>
         <w:t>Composants</w:t>
       </w:r>
-      <w:bookmarkEnd w:id="9"/>
+      <w:bookmarkEnd w:id="10"/>
     </w:p>
     <w:p>
       <w:pPr>
         <w:pStyle w:val="Heading3"/>
       </w:pPr>
-      <w:bookmarkStart w:id="10" w:name="_Toc412025028"/>
+      <w:bookmarkStart w:id="11" w:name="_Toc412025028"/>
       <w:r>
         <w:t>Dbpedia et sparql</w:t>
       </w:r>
-      <w:bookmarkEnd w:id="10"/>
-    </w:p>
-    <w:p/>
+      <w:bookmarkEnd w:id="11"/>
+    </w:p>
     <w:p>
       <w:pPr>
         <w:pStyle w:val="Heading3"/>
       </w:pPr>
-      <w:bookmarkStart w:id="11" w:name="_Toc412025029"/>
+      <w:bookmarkStart w:id="12" w:name="_Toc412025029"/>
       <w:r>
         <w:t>Jena</w:t>
       </w:r>
-      <w:bookmarkEnd w:id="11"/>
+      <w:bookmarkEnd w:id="12"/>
     </w:p>
     <w:p>
       <w:pPr>
         <w:pStyle w:val="Heading3"/>
       </w:pPr>
-      <w:bookmarkStart w:id="12" w:name="_Toc412025030"/>
-      <w:r>
-        <w:t>Spring Core &amp; Ctx</w:t>
-      </w:r>
-      <w:bookmarkEnd w:id="12"/>
+      <w:bookmarkStart w:id="13" w:name="_Toc412025030"/>
+      <w:r>
+        <w:t xml:space="preserve">Spring </w:t>
+      </w:r>
+      <w:proofErr w:type="spellStart"/>
+      <w:r>
+        <w:t>Core</w:t>
+      </w:r>
+      <w:proofErr w:type="spellEnd"/>
+      <w:r>
+        <w:t xml:space="preserve"> &amp; </w:t>
+      </w:r>
+      <w:proofErr w:type="spellStart"/>
+      <w:r>
+        <w:t>Ctx</w:t>
+      </w:r>
+      <w:bookmarkEnd w:id="13"/>
+      <w:proofErr w:type="spellEnd"/>
     </w:p>
     <w:p>
       <w:pPr>
         <w:pStyle w:val="Heading3"/>
       </w:pPr>
-      <w:bookmarkStart w:id="13" w:name="_Toc412025031"/>
+      <w:bookmarkStart w:id="14" w:name="_Toc412025031"/>
       <w:r>
         <w:t>Spring MVC</w:t>
       </w:r>
-      <w:bookmarkEnd w:id="13"/>
+      <w:bookmarkEnd w:id="14"/>
     </w:p>
     <w:p>
       <w:pPr>
         <w:pStyle w:val="Heading3"/>
       </w:pPr>
-      <w:bookmarkStart w:id="14" w:name="_Toc412025032"/>
+      <w:bookmarkStart w:id="15" w:name="_Toc412025032"/>
       <w:r>
         <w:t>Junit &amp; Spring test</w:t>
       </w:r>
-      <w:bookmarkEnd w:id="14"/>
+      <w:bookmarkEnd w:id="15"/>
     </w:p>
     <w:p>
       <w:pPr>
         <w:pStyle w:val="Heading3"/>
       </w:pPr>
-      <w:bookmarkStart w:id="15" w:name="_Toc412025033"/>
+      <w:bookmarkStart w:id="16" w:name="_Toc412025033"/>
       <w:r>
         <w:t>AngularJS</w:t>
       </w:r>
-      <w:bookmarkEnd w:id="15"/>
+      <w:bookmarkEnd w:id="16"/>
     </w:p>
     <w:p>
       <w:pPr>
         <w:pStyle w:val="Heading1"/>
       </w:pPr>
-      <w:bookmarkStart w:id="16" w:name="_Toc412025034"/>
+      <w:bookmarkStart w:id="17" w:name="_Toc412025034"/>
       <w:r>
         <w:t>Mise en route</w:t>
       </w:r>
-      <w:bookmarkEnd w:id="16"/>
+      <w:bookmarkEnd w:id="17"/>
     </w:p>
     <w:p>
       <w:r>
@@ -4219,19 +5259,7 @@
                 <w:rPr>
                   <w:rStyle w:val="Hyperlink"/>
                 </w:rPr>
-                <w:t>http</w:t>
-              </w:r>
-              <w:r>
-                <w:rPr>
-                  <w:rStyle w:val="Hyperlink"/>
-                </w:rPr>
-                <w:t>:</w:t>
-              </w:r>
-              <w:r>
-                <w:rPr>
-                  <w:rStyle w:val="Hyperlink"/>
-                </w:rPr>
-                <w:t>//www.oracle.com/technetwork/java/javase/downloads/index.html</w:t>
+                <w:t>http://www.oracle.com/technetwork/java/javase/downloads/index.html</w:t>
               </w:r>
             </w:hyperlink>
           </w:p>
@@ -4356,50 +5384,44 @@
       <w:pPr>
         <w:pStyle w:val="Heading2"/>
       </w:pPr>
-      <w:bookmarkStart w:id="17" w:name="_Toc412025035"/>
-      <w:r>
+      <w:bookmarkStart w:id="18" w:name="_Toc412025035"/>
+      <w:r>
+        <w:lastRenderedPageBreak/>
         <w:t>Installation de Java</w:t>
       </w:r>
-      <w:bookmarkEnd w:id="17"/>
+      <w:bookmarkEnd w:id="18"/>
+    </w:p>
+    <w:p>
+      <w:pPr>
+        <w:pStyle w:val="Heading2"/>
+      </w:pPr>
+      <w:bookmarkStart w:id="19" w:name="_Toc412025036"/>
+      <w:r>
+        <w:t>Installation de Maven</w:t>
+      </w:r>
+      <w:bookmarkEnd w:id="19"/>
+    </w:p>
+    <w:p>
+      <w:pPr>
+        <w:pStyle w:val="Heading2"/>
+      </w:pPr>
+      <w:bookmarkStart w:id="20" w:name="_Toc412025037"/>
+      <w:r>
+        <w:t>Installation de Eclipse</w:t>
+      </w:r>
+      <w:bookmarkEnd w:id="20"/>
+    </w:p>
+    <w:p>
+      <w:pPr>
+        <w:pStyle w:val="Heading2"/>
+      </w:pPr>
+      <w:bookmarkStart w:id="21" w:name="_Toc412025038"/>
+      <w:r>
+        <w:t>Installation de Tomcat</w:t>
+      </w:r>
+      <w:bookmarkEnd w:id="21"/>
     </w:p>
     <w:p/>
-    <w:p>
-      <w:pPr>
-        <w:pStyle w:val="Heading2"/>
-      </w:pPr>
-      <w:bookmarkStart w:id="18" w:name="_Toc412025036"/>
-      <w:r>
-        <w:lastRenderedPageBreak/>
-        <w:t>Installation de Maven</w:t>
-      </w:r>
-      <w:bookmarkEnd w:id="18"/>
-    </w:p>
-    <w:p/>
-    <w:p>
-      <w:pPr>
-        <w:pStyle w:val="Heading2"/>
-      </w:pPr>
-      <w:bookmarkStart w:id="19" w:name="_Toc412025037"/>
-      <w:r>
-        <w:t>Installation de Eclipse</w:t>
-      </w:r>
-      <w:bookmarkEnd w:id="19"/>
-    </w:p>
-    <w:p/>
-    <w:p>
-      <w:pPr>
-        <w:pStyle w:val="Heading2"/>
-      </w:pPr>
-      <w:bookmarkStart w:id="20" w:name="_Toc412025038"/>
-      <w:r>
-        <w:t>Installation de Tomcat</w:t>
-      </w:r>
-      <w:bookmarkEnd w:id="20"/>
-    </w:p>
-    <w:p>
-      <w:bookmarkStart w:id="21" w:name="_GoBack"/>
-      <w:bookmarkEnd w:id="21"/>
-    </w:p>
     <w:p>
       <w:pPr>
         <w:pStyle w:val="Heading1"/>
@@ -4494,7 +5516,31 @@
         <w:t>de</w:t>
       </w:r>
       <w:r>
-        <w:t xml:space="preserve"> Brad Green, Shyam Seshadri,  publié par O'Reilly en avril 2013</w:t>
+        <w:t xml:space="preserve"> Brad Green, </w:t>
+      </w:r>
+      <w:proofErr w:type="spellStart"/>
+      <w:r>
+        <w:t>Shyam</w:t>
+      </w:r>
+      <w:proofErr w:type="spellEnd"/>
+      <w:r>
+        <w:t xml:space="preserve"> </w:t>
+      </w:r>
+      <w:proofErr w:type="spellStart"/>
+      <w:r>
+        <w:t>Seshadri</w:t>
+      </w:r>
+      <w:proofErr w:type="spellEnd"/>
+      <w:r>
+        <w:t xml:space="preserve">,  publié par </w:t>
+      </w:r>
+      <w:proofErr w:type="spellStart"/>
+      <w:r>
+        <w:t>O'Reilly</w:t>
+      </w:r>
+      <w:proofErr w:type="spellEnd"/>
+      <w:r>
+        <w:t xml:space="preserve"> en avril 2013</w:t>
       </w:r>
       <w:r>
         <w:t>;</w:t>
@@ -4511,8 +5557,45 @@
           <w:numId w:val="2"/>
         </w:numPr>
       </w:pPr>
-      <w:r>
-        <w:t>Mastering Web Application Development with AngularJS de Pawel Kozlowski et Peter Bacon Darwin, publié par  Packt Publishing en Août 2013; ISBN 978-1-78216-182-0</w:t>
+      <w:proofErr w:type="spellStart"/>
+      <w:r>
+        <w:t>Mastering</w:t>
+      </w:r>
+      <w:proofErr w:type="spellEnd"/>
+      <w:r>
+        <w:t xml:space="preserve"> Web Application </w:t>
+      </w:r>
+      <w:proofErr w:type="spellStart"/>
+      <w:r>
+        <w:t>Development</w:t>
+      </w:r>
+      <w:proofErr w:type="spellEnd"/>
+      <w:r>
+        <w:t xml:space="preserve"> </w:t>
+      </w:r>
+      <w:proofErr w:type="spellStart"/>
+      <w:r>
+        <w:t>with</w:t>
+      </w:r>
+      <w:proofErr w:type="spellEnd"/>
+      <w:r>
+        <w:t xml:space="preserve"> AngularJS de Pawel Kozlowski et Peter Bacon Darwin, publié par  </w:t>
+      </w:r>
+      <w:proofErr w:type="spellStart"/>
+      <w:r>
+        <w:t>Packt</w:t>
+      </w:r>
+      <w:proofErr w:type="spellEnd"/>
+      <w:r>
+        <w:t xml:space="preserve"> </w:t>
+      </w:r>
+      <w:proofErr w:type="spellStart"/>
+      <w:r>
+        <w:t>Publishing</w:t>
+      </w:r>
+      <w:proofErr w:type="spellEnd"/>
+      <w:r>
+        <w:t xml:space="preserve"> en Août 2013; ISBN 978-1-78216-182-0</w:t>
       </w:r>
     </w:p>
     <w:p>
@@ -4726,7 +5809,7 @@
                               <w:sz w:val="28"/>
                               <w:szCs w:val="40"/>
                             </w:rPr>
-                            <w:t>7</w:t>
+                            <w:t>6</w:t>
                           </w:r>
                           <w:r>
                             <w:rPr>
@@ -4813,7 +5896,7 @@
                         <w:sz w:val="28"/>
                         <w:szCs w:val="40"/>
                       </w:rPr>
-                      <w:t>7</w:t>
+                      <w:t>6</w:t>
                     </w:r>
                     <w:r>
                       <w:rPr>
@@ -5201,7 +6284,7 @@
                               <w:color w:val="FFFFFF" w:themeColor="background1"/>
                               <w14:numForm w14:val="lining"/>
                             </w:rPr>
-                            <w:t>7</w:t>
+                            <w:t>6</w:t>
                           </w:r>
                           <w:r>
                             <w:rPr>
@@ -5231,6 +6314,10 @@
         </mc:Choice>
         <mc:Fallback>
           <w:pict>
+            <v:shapetype id="_x0000_t202" coordsize="21600,21600" o:spt="202" path="m,l,21600r21600,l21600,xe">
+              <v:stroke joinstyle="miter"/>
+              <v:path gradientshapeok="t" o:connecttype="rect"/>
+            </v:shapetype>
             <v:shape id="Text Box 474" o:spid="_x0000_s1027" type="#_x0000_t202" style="position:absolute;margin-left:0;margin-top:0;width:1in;height:13.45pt;z-index:251659264;visibility:visible;mso-wrap-style:square;mso-width-percent:1000;mso-height-percent:0;mso-wrap-distance-left:9pt;mso-wrap-distance-top:0;mso-wrap-distance-right:9pt;mso-wrap-distance-bottom:0;mso-position-horizontal:left;mso-position-horizontal-relative:page;mso-position-vertical:center;mso-position-vertical-relative:top-margin-area;mso-width-percent:1000;mso-height-percent:0;mso-width-relative:left-margin-area;mso-height-relative:page;v-text-anchor:middle" o:gfxdata="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" o:allowincell="f" fillcolor="#4f81bd [3204]" stroked="f">
               <v:textbox style="mso-fit-shape-to-text:t" inset=",0,,0">
                 <w:txbxContent>
@@ -5267,7 +6354,7 @@
                         <w:color w:val="FFFFFF" w:themeColor="background1"/>
                         <w14:numForm w14:val="lining"/>
                       </w:rPr>
-                      <w:t>7</w:t>
+                      <w:t>6</w:t>
                     </w:r>
                     <w:r>
                       <w:rPr>
@@ -6476,6 +7563,7 @@
   <w:style w:type="character" w:default="1" w:styleId="DefaultParagraphFont">
     <w:name w:val="Default Paragraph Font"/>
     <w:uiPriority w:val="1"/>
+    <w:semiHidden/>
     <w:unhideWhenUsed/>
   </w:style>
   <w:style w:type="table" w:default="1" w:styleId="TableNormal">
@@ -7476,6 +8564,7 @@
   <w:style w:type="character" w:default="1" w:styleId="DefaultParagraphFont">
     <w:name w:val="Default Paragraph Font"/>
     <w:uiPriority w:val="1"/>
+    <w:semiHidden/>
     <w:unhideWhenUsed/>
   </w:style>
   <w:style w:type="table" w:default="1" w:styleId="TableNormal">

</xml_diff>

<commit_message>
last update of documentation
</commit_message>
<xml_diff>
--- a/doc/Rapport WES sergepeter.docx
+++ b/doc/Rapport WES sergepeter.docx
@@ -222,48 +222,22 @@
               <w:trHeight w:val="360"/>
               <w:jc w:val="center"/>
             </w:trPr>
-            <w:sdt>
-              <w:sdtPr>
-                <w:rPr>
-                  <w:b/>
-                  <w:bCs/>
-                </w:rPr>
-                <w:alias w:val="Date"/>
-                <w:id w:val="516659546"/>
-                <w:dataBinding w:prefixMappings="xmlns:ns0='http://schemas.microsoft.com/office/2006/coverPageProps'" w:xpath="/ns0:CoverPageProperties[1]/ns0:PublishDate[1]" w:storeItemID="{55AF091B-3C7A-41E3-B477-F2FDAA23CFDA}"/>
-                <w:date w:fullDate="2015-03-06T00:00:00Z">
-                  <w:dateFormat w:val="M/d/yyyy"/>
-                  <w:lid w:val="en-US"/>
-                  <w:storeMappedDataAs w:val="dateTime"/>
-                  <w:calendar w:val="gregorian"/>
-                </w:date>
-              </w:sdtPr>
-              <w:sdtContent>
-                <w:tc>
-                  <w:tcPr>
-                    <w:tcW w:w="5000" w:type="pct"/>
-                    <w:vAlign w:val="center"/>
-                  </w:tcPr>
-                  <w:p>
-                    <w:pPr>
-                      <w:pStyle w:val="NoSpacing"/>
-                      <w:jc w:val="center"/>
-                      <w:rPr>
-                        <w:b/>
-                        <w:bCs/>
-                      </w:rPr>
-                    </w:pPr>
-                    <w:r>
-                      <w:rPr>
-                        <w:b/>
-                        <w:bCs/>
-                      </w:rPr>
-                      <w:t>3/6/2015</w:t>
-                    </w:r>
-                  </w:p>
-                </w:tc>
-              </w:sdtContent>
-            </w:sdt>
+            <w:tc>
+              <w:tcPr>
+                <w:tcW w:w="5000" w:type="pct"/>
+                <w:vAlign w:val="center"/>
+              </w:tcPr>
+              <w:p>
+                <w:pPr>
+                  <w:pStyle w:val="NoSpacing"/>
+                  <w:jc w:val="center"/>
+                  <w:rPr>
+                    <w:b/>
+                    <w:bCs/>
+                  </w:rPr>
+                </w:pPr>
+              </w:p>
+            </w:tc>
           </w:tr>
         </w:tbl>
         <w:p>
@@ -276,6 +250,14 @@
               <w:szCs w:val="23"/>
             </w:rPr>
           </w:pPr>
+          <w:r>
+            <w:rPr>
+              <w:rFonts w:ascii="Calibri"/>
+              <w:sz w:val="23"/>
+              <w:szCs w:val="23"/>
+            </w:rPr>
+            <w:t>08/03/2015</w:t>
+          </w:r>
         </w:p>
         <w:p>
           <w:pPr>
@@ -298,6 +280,8 @@
               <w:szCs w:val="23"/>
             </w:rPr>
           </w:pPr>
+          <w:bookmarkStart w:id="0" w:name="_GoBack"/>
+          <w:bookmarkEnd w:id="0"/>
         </w:p>
         <w:p>
           <w:pPr>
@@ -606,7 +590,7 @@
           <w:r>
             <w:fldChar w:fldCharType="separate"/>
           </w:r>
-          <w:hyperlink w:anchor="_Toc413418896" w:history="1">
+          <w:hyperlink w:anchor="_Toc413575456" w:history="1">
             <w:r>
               <w:rPr>
                 <w:rStyle w:val="Hyperlink"/>
@@ -649,7 +633,7 @@
                 <w:noProof/>
                 <w:webHidden/>
               </w:rPr>
-              <w:instrText xml:space="preserve"> PAGEREF _Toc413418896 \h </w:instrText>
+              <w:instrText xml:space="preserve"> PAGEREF _Toc413575456 \h </w:instrText>
             </w:r>
             <w:r>
               <w:rPr>
@@ -693,7 +677,7 @@
               <w:lang w:eastAsia="fr-FR"/>
             </w:rPr>
           </w:pPr>
-          <w:hyperlink w:anchor="_Toc413418897" w:history="1">
+          <w:hyperlink w:anchor="_Toc413575457" w:history="1">
             <w:r>
               <w:rPr>
                 <w:rStyle w:val="Hyperlink"/>
@@ -735,7 +719,7 @@
                 <w:noProof/>
                 <w:webHidden/>
               </w:rPr>
-              <w:instrText xml:space="preserve"> PAGEREF _Toc413418897 \h </w:instrText>
+              <w:instrText xml:space="preserve"> PAGEREF _Toc413575457 \h </w:instrText>
             </w:r>
             <w:r>
               <w:rPr>
@@ -779,7 +763,7 @@
               <w:lang w:eastAsia="fr-FR"/>
             </w:rPr>
           </w:pPr>
-          <w:hyperlink w:anchor="_Toc413418898" w:history="1">
+          <w:hyperlink w:anchor="_Toc413575458" w:history="1">
             <w:r>
               <w:rPr>
                 <w:rStyle w:val="Hyperlink"/>
@@ -821,7 +805,7 @@
                 <w:noProof/>
                 <w:webHidden/>
               </w:rPr>
-              <w:instrText xml:space="preserve"> PAGEREF _Toc413418898 \h </w:instrText>
+              <w:instrText xml:space="preserve"> PAGEREF _Toc413575458 \h </w:instrText>
             </w:r>
             <w:r>
               <w:rPr>
@@ -865,7 +849,7 @@
               <w:lang w:eastAsia="fr-FR"/>
             </w:rPr>
           </w:pPr>
-          <w:hyperlink w:anchor="_Toc413418899" w:history="1">
+          <w:hyperlink w:anchor="_Toc413575459" w:history="1">
             <w:r>
               <w:rPr>
                 <w:rStyle w:val="Hyperlink"/>
@@ -907,7 +891,7 @@
                 <w:noProof/>
                 <w:webHidden/>
               </w:rPr>
-              <w:instrText xml:space="preserve"> PAGEREF _Toc413418899 \h </w:instrText>
+              <w:instrText xml:space="preserve"> PAGEREF _Toc413575459 \h </w:instrText>
             </w:r>
             <w:r>
               <w:rPr>
@@ -951,7 +935,7 @@
               <w:lang w:eastAsia="fr-FR"/>
             </w:rPr>
           </w:pPr>
-          <w:hyperlink w:anchor="_Toc413418900" w:history="1">
+          <w:hyperlink w:anchor="_Toc413575460" w:history="1">
             <w:r>
               <w:rPr>
                 <w:rStyle w:val="Hyperlink"/>
@@ -993,7 +977,7 @@
                 <w:noProof/>
                 <w:webHidden/>
               </w:rPr>
-              <w:instrText xml:space="preserve"> PAGEREF _Toc413418900 \h </w:instrText>
+              <w:instrText xml:space="preserve"> PAGEREF _Toc413575460 \h </w:instrText>
             </w:r>
             <w:r>
               <w:rPr>
@@ -1037,7 +1021,7 @@
               <w:lang w:eastAsia="fr-FR"/>
             </w:rPr>
           </w:pPr>
-          <w:hyperlink w:anchor="_Toc413418901" w:history="1">
+          <w:hyperlink w:anchor="_Toc413575461" w:history="1">
             <w:r>
               <w:rPr>
                 <w:rStyle w:val="Hyperlink"/>
@@ -1079,7 +1063,7 @@
                 <w:noProof/>
                 <w:webHidden/>
               </w:rPr>
-              <w:instrText xml:space="preserve"> PAGEREF _Toc413418901 \h </w:instrText>
+              <w:instrText xml:space="preserve"> PAGEREF _Toc413575461 \h </w:instrText>
             </w:r>
             <w:r>
               <w:rPr>
@@ -1123,7 +1107,7 @@
               <w:lang w:eastAsia="fr-FR"/>
             </w:rPr>
           </w:pPr>
-          <w:hyperlink w:anchor="_Toc413418902" w:history="1">
+          <w:hyperlink w:anchor="_Toc413575462" w:history="1">
             <w:r>
               <w:rPr>
                 <w:rStyle w:val="Hyperlink"/>
@@ -1165,7 +1149,7 @@
                 <w:noProof/>
                 <w:webHidden/>
               </w:rPr>
-              <w:instrText xml:space="preserve"> PAGEREF _Toc413418902 \h </w:instrText>
+              <w:instrText xml:space="preserve"> PAGEREF _Toc413575462 \h </w:instrText>
             </w:r>
             <w:r>
               <w:rPr>
@@ -1209,7 +1193,7 @@
               <w:lang w:eastAsia="fr-FR"/>
             </w:rPr>
           </w:pPr>
-          <w:hyperlink w:anchor="_Toc413418903" w:history="1">
+          <w:hyperlink w:anchor="_Toc413575463" w:history="1">
             <w:r>
               <w:rPr>
                 <w:rStyle w:val="Hyperlink"/>
@@ -1251,7 +1235,7 @@
                 <w:noProof/>
                 <w:webHidden/>
               </w:rPr>
-              <w:instrText xml:space="preserve"> PAGEREF _Toc413418903 \h </w:instrText>
+              <w:instrText xml:space="preserve"> PAGEREF _Toc413575463 \h </w:instrText>
             </w:r>
             <w:r>
               <w:rPr>
@@ -1295,7 +1279,7 @@
               <w:lang w:eastAsia="fr-FR"/>
             </w:rPr>
           </w:pPr>
-          <w:hyperlink w:anchor="_Toc413418904" w:history="1">
+          <w:hyperlink w:anchor="_Toc413575464" w:history="1">
             <w:r>
               <w:rPr>
                 <w:rStyle w:val="Hyperlink"/>
@@ -1337,7 +1321,7 @@
                 <w:noProof/>
                 <w:webHidden/>
               </w:rPr>
-              <w:instrText xml:space="preserve"> PAGEREF _Toc413418904 \h </w:instrText>
+              <w:instrText xml:space="preserve"> PAGEREF _Toc413575464 \h </w:instrText>
             </w:r>
             <w:r>
               <w:rPr>
@@ -1381,7 +1365,7 @@
               <w:lang w:eastAsia="fr-FR"/>
             </w:rPr>
           </w:pPr>
-          <w:hyperlink w:anchor="_Toc413418905" w:history="1">
+          <w:hyperlink w:anchor="_Toc413575465" w:history="1">
             <w:r>
               <w:rPr>
                 <w:rStyle w:val="Hyperlink"/>
@@ -1423,7 +1407,7 @@
                 <w:noProof/>
                 <w:webHidden/>
               </w:rPr>
-              <w:instrText xml:space="preserve"> PAGEREF _Toc413418905 \h </w:instrText>
+              <w:instrText xml:space="preserve"> PAGEREF _Toc413575465 \h </w:instrText>
             </w:r>
             <w:r>
               <w:rPr>
@@ -1467,7 +1451,7 @@
               <w:lang w:eastAsia="fr-FR"/>
             </w:rPr>
           </w:pPr>
-          <w:hyperlink w:anchor="_Toc413418906" w:history="1">
+          <w:hyperlink w:anchor="_Toc413575466" w:history="1">
             <w:r>
               <w:rPr>
                 <w:rStyle w:val="Hyperlink"/>
@@ -1509,7 +1493,7 @@
                 <w:noProof/>
                 <w:webHidden/>
               </w:rPr>
-              <w:instrText xml:space="preserve"> PAGEREF _Toc413418906 \h </w:instrText>
+              <w:instrText xml:space="preserve"> PAGEREF _Toc413575466 \h </w:instrText>
             </w:r>
             <w:r>
               <w:rPr>
@@ -1553,7 +1537,7 @@
               <w:lang w:eastAsia="fr-FR"/>
             </w:rPr>
           </w:pPr>
-          <w:hyperlink w:anchor="_Toc413418907" w:history="1">
+          <w:hyperlink w:anchor="_Toc413575467" w:history="1">
             <w:r>
               <w:rPr>
                 <w:rStyle w:val="Hyperlink"/>
@@ -1595,7 +1579,7 @@
                 <w:noProof/>
                 <w:webHidden/>
               </w:rPr>
-              <w:instrText xml:space="preserve"> PAGEREF _Toc413418907 \h </w:instrText>
+              <w:instrText xml:space="preserve"> PAGEREF _Toc413575467 \h </w:instrText>
             </w:r>
             <w:r>
               <w:rPr>
@@ -1639,7 +1623,7 @@
               <w:lang w:eastAsia="fr-FR"/>
             </w:rPr>
           </w:pPr>
-          <w:hyperlink w:anchor="_Toc413418908" w:history="1">
+          <w:hyperlink w:anchor="_Toc413575468" w:history="1">
             <w:r>
               <w:rPr>
                 <w:rStyle w:val="Hyperlink"/>
@@ -1681,7 +1665,7 @@
                 <w:noProof/>
                 <w:webHidden/>
               </w:rPr>
-              <w:instrText xml:space="preserve"> PAGEREF _Toc413418908 \h </w:instrText>
+              <w:instrText xml:space="preserve"> PAGEREF _Toc413575468 \h </w:instrText>
             </w:r>
             <w:r>
               <w:rPr>
@@ -1725,7 +1709,7 @@
               <w:lang w:eastAsia="fr-FR"/>
             </w:rPr>
           </w:pPr>
-          <w:hyperlink w:anchor="_Toc413418909" w:history="1">
+          <w:hyperlink w:anchor="_Toc413575469" w:history="1">
             <w:r>
               <w:rPr>
                 <w:rStyle w:val="Hyperlink"/>
@@ -1767,7 +1751,7 @@
                 <w:noProof/>
                 <w:webHidden/>
               </w:rPr>
-              <w:instrText xml:space="preserve"> PAGEREF _Toc413418909 \h </w:instrText>
+              <w:instrText xml:space="preserve"> PAGEREF _Toc413575469 \h </w:instrText>
             </w:r>
             <w:r>
               <w:rPr>
@@ -1811,7 +1795,7 @@
               <w:lang w:eastAsia="fr-FR"/>
             </w:rPr>
           </w:pPr>
-          <w:hyperlink w:anchor="_Toc413418910" w:history="1">
+          <w:hyperlink w:anchor="_Toc413575470" w:history="1">
             <w:r>
               <w:rPr>
                 <w:rStyle w:val="Hyperlink"/>
@@ -1853,7 +1837,7 @@
                 <w:noProof/>
                 <w:webHidden/>
               </w:rPr>
-              <w:instrText xml:space="preserve"> PAGEREF _Toc413418910 \h </w:instrText>
+              <w:instrText xml:space="preserve"> PAGEREF _Toc413575470 \h </w:instrText>
             </w:r>
             <w:r>
               <w:rPr>
@@ -1897,7 +1881,7 @@
               <w:lang w:eastAsia="fr-FR"/>
             </w:rPr>
           </w:pPr>
-          <w:hyperlink w:anchor="_Toc413418911" w:history="1">
+          <w:hyperlink w:anchor="_Toc413575471" w:history="1">
             <w:r>
               <w:rPr>
                 <w:rStyle w:val="Hyperlink"/>
@@ -1939,7 +1923,7 @@
                 <w:noProof/>
                 <w:webHidden/>
               </w:rPr>
-              <w:instrText xml:space="preserve"> PAGEREF _Toc413418911 \h </w:instrText>
+              <w:instrText xml:space="preserve"> PAGEREF _Toc413575471 \h </w:instrText>
             </w:r>
             <w:r>
               <w:rPr>
@@ -1983,7 +1967,7 @@
               <w:lang w:eastAsia="fr-FR"/>
             </w:rPr>
           </w:pPr>
-          <w:hyperlink w:anchor="_Toc413418912" w:history="1">
+          <w:hyperlink w:anchor="_Toc413575472" w:history="1">
             <w:r>
               <w:rPr>
                 <w:rStyle w:val="Hyperlink"/>
@@ -2025,7 +2009,7 @@
                 <w:noProof/>
                 <w:webHidden/>
               </w:rPr>
-              <w:instrText xml:space="preserve"> PAGEREF _Toc413418912 \h </w:instrText>
+              <w:instrText xml:space="preserve"> PAGEREF _Toc413575472 \h </w:instrText>
             </w:r>
             <w:r>
               <w:rPr>
@@ -2069,7 +2053,7 @@
               <w:lang w:eastAsia="fr-FR"/>
             </w:rPr>
           </w:pPr>
-          <w:hyperlink w:anchor="_Toc413418913" w:history="1">
+          <w:hyperlink w:anchor="_Toc413575473" w:history="1">
             <w:r>
               <w:rPr>
                 <w:rStyle w:val="Hyperlink"/>
@@ -2111,7 +2095,7 @@
                 <w:noProof/>
                 <w:webHidden/>
               </w:rPr>
-              <w:instrText xml:space="preserve"> PAGEREF _Toc413418913 \h </w:instrText>
+              <w:instrText xml:space="preserve"> PAGEREF _Toc413575473 \h </w:instrText>
             </w:r>
             <w:r>
               <w:rPr>
@@ -2155,7 +2139,7 @@
               <w:lang w:eastAsia="fr-FR"/>
             </w:rPr>
           </w:pPr>
-          <w:hyperlink w:anchor="_Toc413418914" w:history="1">
+          <w:hyperlink w:anchor="_Toc413575474" w:history="1">
             <w:r>
               <w:rPr>
                 <w:rStyle w:val="Hyperlink"/>
@@ -2197,7 +2181,7 @@
                 <w:noProof/>
                 <w:webHidden/>
               </w:rPr>
-              <w:instrText xml:space="preserve"> PAGEREF _Toc413418914 \h </w:instrText>
+              <w:instrText xml:space="preserve"> PAGEREF _Toc413575474 \h </w:instrText>
             </w:r>
             <w:r>
               <w:rPr>
@@ -2241,7 +2225,7 @@
               <w:lang w:eastAsia="fr-FR"/>
             </w:rPr>
           </w:pPr>
-          <w:hyperlink w:anchor="_Toc413418915" w:history="1">
+          <w:hyperlink w:anchor="_Toc413575475" w:history="1">
             <w:r>
               <w:rPr>
                 <w:rStyle w:val="Hyperlink"/>
@@ -2283,7 +2267,7 @@
                 <w:noProof/>
                 <w:webHidden/>
               </w:rPr>
-              <w:instrText xml:space="preserve"> PAGEREF _Toc413418915 \h </w:instrText>
+              <w:instrText xml:space="preserve"> PAGEREF _Toc413575475 \h </w:instrText>
             </w:r>
             <w:r>
               <w:rPr>
@@ -2327,7 +2311,7 @@
               <w:lang w:eastAsia="fr-FR"/>
             </w:rPr>
           </w:pPr>
-          <w:hyperlink w:anchor="_Toc413418916" w:history="1">
+          <w:hyperlink w:anchor="_Toc413575476" w:history="1">
             <w:r>
               <w:rPr>
                 <w:rStyle w:val="Hyperlink"/>
@@ -2369,7 +2353,7 @@
                 <w:noProof/>
                 <w:webHidden/>
               </w:rPr>
-              <w:instrText xml:space="preserve"> PAGEREF _Toc413418916 \h </w:instrText>
+              <w:instrText xml:space="preserve"> PAGEREF _Toc413575476 \h </w:instrText>
             </w:r>
             <w:r>
               <w:rPr>
@@ -2413,7 +2397,7 @@
               <w:lang w:eastAsia="fr-FR"/>
             </w:rPr>
           </w:pPr>
-          <w:hyperlink w:anchor="_Toc413418917" w:history="1">
+          <w:hyperlink w:anchor="_Toc413575477" w:history="1">
             <w:r>
               <w:rPr>
                 <w:rStyle w:val="Hyperlink"/>
@@ -2455,7 +2439,7 @@
                 <w:noProof/>
                 <w:webHidden/>
               </w:rPr>
-              <w:instrText xml:space="preserve"> PAGEREF _Toc413418917 \h </w:instrText>
+              <w:instrText xml:space="preserve"> PAGEREF _Toc413575477 \h </w:instrText>
             </w:r>
             <w:r>
               <w:rPr>
@@ -2499,7 +2483,7 @@
               <w:lang w:eastAsia="fr-FR"/>
             </w:rPr>
           </w:pPr>
-          <w:hyperlink w:anchor="_Toc413418918" w:history="1">
+          <w:hyperlink w:anchor="_Toc413575478" w:history="1">
             <w:r>
               <w:rPr>
                 <w:rStyle w:val="Hyperlink"/>
@@ -2541,7 +2525,7 @@
                 <w:noProof/>
                 <w:webHidden/>
               </w:rPr>
-              <w:instrText xml:space="preserve"> PAGEREF _Toc413418918 \h </w:instrText>
+              <w:instrText xml:space="preserve"> PAGEREF _Toc413575478 \h </w:instrText>
             </w:r>
             <w:r>
               <w:rPr>
@@ -2585,7 +2569,7 @@
               <w:lang w:eastAsia="fr-FR"/>
             </w:rPr>
           </w:pPr>
-          <w:hyperlink w:anchor="_Toc413418919" w:history="1">
+          <w:hyperlink w:anchor="_Toc413575479" w:history="1">
             <w:r>
               <w:rPr>
                 <w:rStyle w:val="Hyperlink"/>
@@ -2627,7 +2611,7 @@
                 <w:noProof/>
                 <w:webHidden/>
               </w:rPr>
-              <w:instrText xml:space="preserve"> PAGEREF _Toc413418919 \h </w:instrText>
+              <w:instrText xml:space="preserve"> PAGEREF _Toc413575479 \h </w:instrText>
             </w:r>
             <w:r>
               <w:rPr>
@@ -2671,7 +2655,7 @@
               <w:lang w:eastAsia="fr-FR"/>
             </w:rPr>
           </w:pPr>
-          <w:hyperlink w:anchor="_Toc413418920" w:history="1">
+          <w:hyperlink w:anchor="_Toc413575480" w:history="1">
             <w:r>
               <w:rPr>
                 <w:rStyle w:val="Hyperlink"/>
@@ -2713,7 +2697,7 @@
                 <w:noProof/>
                 <w:webHidden/>
               </w:rPr>
-              <w:instrText xml:space="preserve"> PAGEREF _Toc413418920 \h </w:instrText>
+              <w:instrText xml:space="preserve"> PAGEREF _Toc413575480 \h </w:instrText>
             </w:r>
             <w:r>
               <w:rPr>
@@ -2757,7 +2741,7 @@
               <w:lang w:eastAsia="fr-FR"/>
             </w:rPr>
           </w:pPr>
-          <w:hyperlink w:anchor="_Toc413418921" w:history="1">
+          <w:hyperlink w:anchor="_Toc413575481" w:history="1">
             <w:r>
               <w:rPr>
                 <w:rStyle w:val="Hyperlink"/>
@@ -2799,7 +2783,7 @@
                 <w:noProof/>
                 <w:webHidden/>
               </w:rPr>
-              <w:instrText xml:space="preserve"> PAGEREF _Toc413418921 \h </w:instrText>
+              <w:instrText xml:space="preserve"> PAGEREF _Toc413575481 \h </w:instrText>
             </w:r>
             <w:r>
               <w:rPr>
@@ -2843,7 +2827,7 @@
               <w:lang w:eastAsia="fr-FR"/>
             </w:rPr>
           </w:pPr>
-          <w:hyperlink w:anchor="_Toc413418922" w:history="1">
+          <w:hyperlink w:anchor="_Toc413575482" w:history="1">
             <w:r>
               <w:rPr>
                 <w:rStyle w:val="Hyperlink"/>
@@ -2885,7 +2869,7 @@
                 <w:noProof/>
                 <w:webHidden/>
               </w:rPr>
-              <w:instrText xml:space="preserve"> PAGEREF _Toc413418922 \h </w:instrText>
+              <w:instrText xml:space="preserve"> PAGEREF _Toc413575482 \h </w:instrText>
             </w:r>
             <w:r>
               <w:rPr>
@@ -2929,7 +2913,7 @@
               <w:lang w:eastAsia="fr-FR"/>
             </w:rPr>
           </w:pPr>
-          <w:hyperlink w:anchor="_Toc413418923" w:history="1">
+          <w:hyperlink w:anchor="_Toc413575483" w:history="1">
             <w:r>
               <w:rPr>
                 <w:rStyle w:val="Hyperlink"/>
@@ -2971,7 +2955,7 @@
                 <w:noProof/>
                 <w:webHidden/>
               </w:rPr>
-              <w:instrText xml:space="preserve"> PAGEREF _Toc413418923 \h </w:instrText>
+              <w:instrText xml:space="preserve"> PAGEREF _Toc413575483 \h </w:instrText>
             </w:r>
             <w:r>
               <w:rPr>
@@ -3015,7 +2999,7 @@
               <w:lang w:eastAsia="fr-FR"/>
             </w:rPr>
           </w:pPr>
-          <w:hyperlink w:anchor="_Toc413418924" w:history="1">
+          <w:hyperlink w:anchor="_Toc413575484" w:history="1">
             <w:r>
               <w:rPr>
                 <w:rStyle w:val="Hyperlink"/>
@@ -3057,7 +3041,7 @@
                 <w:noProof/>
                 <w:webHidden/>
               </w:rPr>
-              <w:instrText xml:space="preserve"> PAGEREF _Toc413418924 \h </w:instrText>
+              <w:instrText xml:space="preserve"> PAGEREF _Toc413575484 \h </w:instrText>
             </w:r>
             <w:r>
               <w:rPr>
@@ -3101,7 +3085,7 @@
               <w:lang w:eastAsia="fr-FR"/>
             </w:rPr>
           </w:pPr>
-          <w:hyperlink w:anchor="_Toc413418925" w:history="1">
+          <w:hyperlink w:anchor="_Toc413575485" w:history="1">
             <w:r>
               <w:rPr>
                 <w:rStyle w:val="Hyperlink"/>
@@ -3143,7 +3127,7 @@
                 <w:noProof/>
                 <w:webHidden/>
               </w:rPr>
-              <w:instrText xml:space="preserve"> PAGEREF _Toc413418925 \h </w:instrText>
+              <w:instrText xml:space="preserve"> PAGEREF _Toc413575485 \h </w:instrText>
             </w:r>
             <w:r>
               <w:rPr>
@@ -3187,7 +3171,7 @@
               <w:lang w:eastAsia="fr-FR"/>
             </w:rPr>
           </w:pPr>
-          <w:hyperlink w:anchor="_Toc413418926" w:history="1">
+          <w:hyperlink w:anchor="_Toc413575486" w:history="1">
             <w:r>
               <w:rPr>
                 <w:rStyle w:val="Hyperlink"/>
@@ -3229,7 +3213,7 @@
                 <w:noProof/>
                 <w:webHidden/>
               </w:rPr>
-              <w:instrText xml:space="preserve"> PAGEREF _Toc413418926 \h </w:instrText>
+              <w:instrText xml:space="preserve"> PAGEREF _Toc413575486 \h </w:instrText>
             </w:r>
             <w:r>
               <w:rPr>
@@ -3273,7 +3257,7 @@
               <w:lang w:eastAsia="fr-FR"/>
             </w:rPr>
           </w:pPr>
-          <w:hyperlink w:anchor="_Toc413418927" w:history="1">
+          <w:hyperlink w:anchor="_Toc413575487" w:history="1">
             <w:r>
               <w:rPr>
                 <w:rStyle w:val="Hyperlink"/>
@@ -3315,7 +3299,7 @@
                 <w:noProof/>
                 <w:webHidden/>
               </w:rPr>
-              <w:instrText xml:space="preserve"> PAGEREF _Toc413418927 \h </w:instrText>
+              <w:instrText xml:space="preserve"> PAGEREF _Toc413575487 \h </w:instrText>
             </w:r>
             <w:r>
               <w:rPr>
@@ -3359,7 +3343,7 @@
               <w:lang w:eastAsia="fr-FR"/>
             </w:rPr>
           </w:pPr>
-          <w:hyperlink w:anchor="_Toc413418928" w:history="1">
+          <w:hyperlink w:anchor="_Toc413575488" w:history="1">
             <w:r>
               <w:rPr>
                 <w:rStyle w:val="Hyperlink"/>
@@ -3401,7 +3385,7 @@
                 <w:noProof/>
                 <w:webHidden/>
               </w:rPr>
-              <w:instrText xml:space="preserve"> PAGEREF _Toc413418928 \h </w:instrText>
+              <w:instrText xml:space="preserve"> PAGEREF _Toc413575488 \h </w:instrText>
             </w:r>
             <w:r>
               <w:rPr>
@@ -3445,7 +3429,7 @@
               <w:lang w:eastAsia="fr-FR"/>
             </w:rPr>
           </w:pPr>
-          <w:hyperlink w:anchor="_Toc413418929" w:history="1">
+          <w:hyperlink w:anchor="_Toc413575489" w:history="1">
             <w:r>
               <w:rPr>
                 <w:rStyle w:val="Hyperlink"/>
@@ -3487,7 +3471,7 @@
                 <w:noProof/>
                 <w:webHidden/>
               </w:rPr>
-              <w:instrText xml:space="preserve"> PAGEREF _Toc413418929 \h </w:instrText>
+              <w:instrText xml:space="preserve"> PAGEREF _Toc413575489 \h </w:instrText>
             </w:r>
             <w:r>
               <w:rPr>
@@ -3531,7 +3515,7 @@
               <w:lang w:eastAsia="fr-FR"/>
             </w:rPr>
           </w:pPr>
-          <w:hyperlink w:anchor="_Toc413418930" w:history="1">
+          <w:hyperlink w:anchor="_Toc413575490" w:history="1">
             <w:r>
               <w:rPr>
                 <w:rStyle w:val="Hyperlink"/>
@@ -3573,7 +3557,7 @@
                 <w:noProof/>
                 <w:webHidden/>
               </w:rPr>
-              <w:instrText xml:space="preserve"> PAGEREF _Toc413418930 \h </w:instrText>
+              <w:instrText xml:space="preserve"> PAGEREF _Toc413575490 \h </w:instrText>
             </w:r>
             <w:r>
               <w:rPr>
@@ -3617,7 +3601,7 @@
               <w:lang w:eastAsia="fr-FR"/>
             </w:rPr>
           </w:pPr>
-          <w:hyperlink w:anchor="_Toc413418931" w:history="1">
+          <w:hyperlink w:anchor="_Toc413575491" w:history="1">
             <w:r>
               <w:rPr>
                 <w:rStyle w:val="Hyperlink"/>
@@ -3659,7 +3643,7 @@
                 <w:noProof/>
                 <w:webHidden/>
               </w:rPr>
-              <w:instrText xml:space="preserve"> PAGEREF _Toc413418931 \h </w:instrText>
+              <w:instrText xml:space="preserve"> PAGEREF _Toc413575491 \h </w:instrText>
             </w:r>
             <w:r>
               <w:rPr>
@@ -3703,7 +3687,7 @@
               <w:lang w:eastAsia="fr-FR"/>
             </w:rPr>
           </w:pPr>
-          <w:hyperlink w:anchor="_Toc413418932" w:history="1">
+          <w:hyperlink w:anchor="_Toc413575492" w:history="1">
             <w:r>
               <w:rPr>
                 <w:rStyle w:val="Hyperlink"/>
@@ -3745,7 +3729,7 @@
                 <w:noProof/>
                 <w:webHidden/>
               </w:rPr>
-              <w:instrText xml:space="preserve"> PAGEREF _Toc413418932 \h </w:instrText>
+              <w:instrText xml:space="preserve"> PAGEREF _Toc413575492 \h </w:instrText>
             </w:r>
             <w:r>
               <w:rPr>
@@ -3789,7 +3773,7 @@
               <w:lang w:eastAsia="fr-FR"/>
             </w:rPr>
           </w:pPr>
-          <w:hyperlink w:anchor="_Toc413418933" w:history="1">
+          <w:hyperlink w:anchor="_Toc413575493" w:history="1">
             <w:r>
               <w:rPr>
                 <w:rStyle w:val="Hyperlink"/>
@@ -3831,7 +3815,7 @@
                 <w:noProof/>
                 <w:webHidden/>
               </w:rPr>
-              <w:instrText xml:space="preserve"> PAGEREF _Toc413418933 \h </w:instrText>
+              <w:instrText xml:space="preserve"> PAGEREF _Toc413575493 \h </w:instrText>
             </w:r>
             <w:r>
               <w:rPr>
@@ -3875,7 +3859,7 @@
               <w:lang w:eastAsia="fr-FR"/>
             </w:rPr>
           </w:pPr>
-          <w:hyperlink w:anchor="_Toc413418934" w:history="1">
+          <w:hyperlink w:anchor="_Toc413575494" w:history="1">
             <w:r>
               <w:rPr>
                 <w:rStyle w:val="Hyperlink"/>
@@ -3917,7 +3901,7 @@
                 <w:noProof/>
                 <w:webHidden/>
               </w:rPr>
-              <w:instrText xml:space="preserve"> PAGEREF _Toc413418934 \h </w:instrText>
+              <w:instrText xml:space="preserve"> PAGEREF _Toc413575494 \h </w:instrText>
             </w:r>
             <w:r>
               <w:rPr>
@@ -3961,7 +3945,7 @@
               <w:lang w:eastAsia="fr-FR"/>
             </w:rPr>
           </w:pPr>
-          <w:hyperlink w:anchor="_Toc413418935" w:history="1">
+          <w:hyperlink w:anchor="_Toc413575495" w:history="1">
             <w:r>
               <w:rPr>
                 <w:rStyle w:val="Hyperlink"/>
@@ -4003,7 +3987,7 @@
                 <w:noProof/>
                 <w:webHidden/>
               </w:rPr>
-              <w:instrText xml:space="preserve"> PAGEREF _Toc413418935 \h </w:instrText>
+              <w:instrText xml:space="preserve"> PAGEREF _Toc413575495 \h </w:instrText>
             </w:r>
             <w:r>
               <w:rPr>
@@ -4069,7 +4053,7 @@
           <w:shd w:val="clear" w:color="auto" w:fill="FFFFFF"/>
         </w:rPr>
       </w:pPr>
-      <w:bookmarkStart w:id="0" w:name="_Toc413418896"/>
+      <w:bookmarkStart w:id="1" w:name="_Toc413575456"/>
       <w:r>
         <w:rPr>
           <w:shd w:val="clear" w:color="auto" w:fill="FFFFFF"/>
@@ -4077,7 +4061,7 @@
         <w:lastRenderedPageBreak/>
         <w:t>Introduction</w:t>
       </w:r>
-      <w:bookmarkEnd w:id="0"/>
+      <w:bookmarkEnd w:id="1"/>
     </w:p>
     <w:p>
       <w:r>
@@ -4130,11 +4114,11 @@
       <w:pPr>
         <w:pStyle w:val="Heading2"/>
       </w:pPr>
-      <w:bookmarkStart w:id="1" w:name="_Toc413418897"/>
+      <w:bookmarkStart w:id="2" w:name="_Toc413575457"/>
       <w:r>
         <w:t>Rappel sur les objectifs</w:t>
       </w:r>
-      <w:bookmarkEnd w:id="1"/>
+      <w:bookmarkEnd w:id="2"/>
     </w:p>
     <w:p>
       <w:pPr>
@@ -4327,12 +4311,12 @@
       <w:pPr>
         <w:pStyle w:val="Heading1"/>
       </w:pPr>
-      <w:bookmarkStart w:id="2" w:name="_Toc413418898"/>
+      <w:bookmarkStart w:id="3" w:name="_Toc413575458"/>
       <w:r>
         <w:lastRenderedPageBreak/>
         <w:t>Analyse</w:t>
       </w:r>
-      <w:bookmarkEnd w:id="2"/>
+      <w:bookmarkEnd w:id="3"/>
     </w:p>
     <w:p>
       <w:r>
@@ -4460,7 +4444,7 @@
       <w:pPr>
         <w:pStyle w:val="Heading2"/>
       </w:pPr>
-      <w:bookmarkStart w:id="3" w:name="_Toc413418899"/>
+      <w:bookmarkStart w:id="4" w:name="_Toc413575459"/>
       <w:r>
         <w:t>Liste des artistes (</w:t>
       </w:r>
@@ -4472,7 +4456,7 @@
       <w:r>
         <w:t xml:space="preserve"> 1.1)</w:t>
       </w:r>
-      <w:bookmarkEnd w:id="3"/>
+      <w:bookmarkEnd w:id="4"/>
     </w:p>
     <w:p>
       <w:r>
@@ -5027,7 +5011,7 @@
       <w:pPr>
         <w:pStyle w:val="Heading2"/>
       </w:pPr>
-      <w:bookmarkStart w:id="4" w:name="_Toc413418900"/>
+      <w:bookmarkStart w:id="5" w:name="_Toc413575460"/>
       <w:r>
         <w:t>Détail</w:t>
       </w:r>
@@ -5048,7 +5032,7 @@
       <w:r>
         <w:t xml:space="preserve"> 1.2)</w:t>
       </w:r>
-      <w:bookmarkEnd w:id="4"/>
+      <w:bookmarkEnd w:id="5"/>
     </w:p>
     <w:p>
       <w:r>
@@ -5636,7 +5620,7 @@
       <w:pPr>
         <w:pStyle w:val="Heading2"/>
       </w:pPr>
-      <w:bookmarkStart w:id="5" w:name="_Toc413418901"/>
+      <w:bookmarkStart w:id="6" w:name="_Toc413575461"/>
       <w:r>
         <w:t>Recherche d’artistes ou bands liés (</w:t>
       </w:r>
@@ -5648,7 +5632,7 @@
       <w:r>
         <w:t xml:space="preserve"> 1.3)</w:t>
       </w:r>
-      <w:bookmarkEnd w:id="5"/>
+      <w:bookmarkEnd w:id="6"/>
     </w:p>
     <w:p>
       <w:r>
@@ -6002,7 +5986,7 @@
       <w:pPr>
         <w:pStyle w:val="Heading2"/>
       </w:pPr>
-      <w:bookmarkStart w:id="6" w:name="_Toc413418902"/>
+      <w:bookmarkStart w:id="7" w:name="_Toc413575462"/>
       <w:r>
         <w:lastRenderedPageBreak/>
         <w:t>Recherche des genres (</w:t>
@@ -6015,7 +5999,7 @@
       <w:r>
         <w:t xml:space="preserve"> 1.4)</w:t>
       </w:r>
-      <w:bookmarkEnd w:id="6"/>
+      <w:bookmarkEnd w:id="7"/>
     </w:p>
     <w:p>
       <w:r>
@@ -6347,12 +6331,12 @@
       <w:pPr>
         <w:pStyle w:val="Heading1"/>
       </w:pPr>
-      <w:bookmarkStart w:id="7" w:name="_Toc413418903"/>
+      <w:bookmarkStart w:id="8" w:name="_Toc413575463"/>
       <w:r>
         <w:lastRenderedPageBreak/>
         <w:t>Architecture technique</w:t>
       </w:r>
-      <w:bookmarkEnd w:id="7"/>
+      <w:bookmarkEnd w:id="8"/>
     </w:p>
     <w:p>
       <w:r>
@@ -6409,11 +6393,11 @@
       <w:pPr>
         <w:pStyle w:val="Heading2"/>
       </w:pPr>
-      <w:bookmarkStart w:id="8" w:name="_Toc413418904"/>
+      <w:bookmarkStart w:id="9" w:name="_Toc413575464"/>
       <w:r>
         <w:t>Composants</w:t>
       </w:r>
-      <w:bookmarkEnd w:id="8"/>
+      <w:bookmarkEnd w:id="9"/>
     </w:p>
     <w:p>
       <w:r>
@@ -6430,11 +6414,11 @@
       <w:pPr>
         <w:pStyle w:val="Heading3"/>
       </w:pPr>
-      <w:bookmarkStart w:id="9" w:name="_Toc413418905"/>
+      <w:bookmarkStart w:id="10" w:name="_Toc413575465"/>
       <w:r>
         <w:t>Dbpedia et sparql</w:t>
       </w:r>
-      <w:bookmarkEnd w:id="9"/>
+      <w:bookmarkEnd w:id="10"/>
     </w:p>
     <w:p>
       <w:r>
@@ -6487,15 +6471,21 @@
       <w:pPr>
         <w:pStyle w:val="Heading3"/>
       </w:pPr>
-      <w:bookmarkStart w:id="10" w:name="_Toc413418906"/>
+      <w:bookmarkStart w:id="11" w:name="_Toc413575466"/>
       <w:r>
         <w:t>Jena</w:t>
       </w:r>
-      <w:bookmarkEnd w:id="10"/>
-    </w:p>
-    <w:p>
-      <w:r>
-        <w:t xml:space="preserve">Jena est une librairie permettant d’exploiter des données issues de sources de données  sémantique. </w:t>
+      <w:bookmarkEnd w:id="11"/>
+    </w:p>
+    <w:p>
+      <w:r>
+        <w:t>Jena est une librairie permettant d’exploiter des données issues de sources de données  sémantique</w:t>
+      </w:r>
+      <w:r>
+        <w:t>s</w:t>
+      </w:r>
+      <w:r>
+        <w:t xml:space="preserve">. </w:t>
       </w:r>
     </w:p>
     <w:p>
@@ -6540,21 +6530,35 @@
         <w:t>exécuter</w:t>
       </w:r>
       <w:r>
-        <w:t xml:space="preserve"> des requêtes sparql et récupérer les données résultantes dans ResultSet java.</w:t>
+        <w:t xml:space="preserve"> des requêtes sparql et récupérer les données résultantes dans </w:t>
+      </w:r>
+      <w:r>
+        <w:t xml:space="preserve">des </w:t>
+      </w:r>
+      <w:proofErr w:type="spellStart"/>
+      <w:r>
+        <w:t>ResultSet</w:t>
+      </w:r>
+      <w:r>
+        <w:t>s</w:t>
+      </w:r>
+      <w:proofErr w:type="spellEnd"/>
+      <w:r>
+        <w:t xml:space="preserve"> java.</w:t>
       </w:r>
     </w:p>
     <w:p>
       <w:pPr>
         <w:pStyle w:val="Heading3"/>
       </w:pPr>
-      <w:bookmarkStart w:id="11" w:name="_Toc413418907"/>
+      <w:bookmarkStart w:id="12" w:name="_Toc413575467"/>
       <w:r>
         <w:t>Sprin</w:t>
       </w:r>
       <w:r>
         <w:t>g</w:t>
       </w:r>
-      <w:bookmarkEnd w:id="11"/>
+      <w:bookmarkEnd w:id="12"/>
     </w:p>
     <w:p>
       <w:r>
@@ -6566,18 +6570,22 @@
       <w:r>
         <w:t xml:space="preserve"> populaire dans le monde des applications d’entreprise Java JEE. Le but du Framework est de simplifier au maximum la mise en </w:t>
       </w:r>
-      <w:proofErr w:type="spellStart"/>
-      <w:r>
-        <w:t>oeuvre</w:t>
-      </w:r>
-      <w:proofErr w:type="spellEnd"/>
+      <w:r>
+        <w:t>œuvre</w:t>
+      </w:r>
       <w:r>
         <w:t xml:space="preserve"> pour éviter de perdre trop de temps sur des aspects liés à la configuration ou au code dit technique.</w:t>
       </w:r>
     </w:p>
     <w:p>
       <w:r>
-        <w:t>Nous utiliserons Spring MVC pour nous permettre d’exposer des services RE</w:t>
+        <w:t xml:space="preserve">Nous utiliserons Spring MVC pour nous </w:t>
+      </w:r>
+      <w:r>
+        <w:t>faire l’exposition</w:t>
+      </w:r>
+      <w:r>
+        <w:t xml:space="preserve"> des services RE</w:t>
       </w:r>
       <w:r>
         <w:t>ST et de fournir une vue Web à notre application.</w:t>
@@ -6615,26 +6623,49 @@
       <w:pPr>
         <w:pStyle w:val="Heading3"/>
       </w:pPr>
-      <w:bookmarkStart w:id="12" w:name="_Toc413418908"/>
+      <w:bookmarkStart w:id="13" w:name="_Toc413575468"/>
       <w:r>
         <w:t>Junit &amp; Spring test</w:t>
       </w:r>
-      <w:bookmarkEnd w:id="12"/>
-    </w:p>
-    <w:p>
-      <w:r>
-        <w:t>Junit est utiliser pour réaliser des tests en plus de Spring test, qui nous permet de charger les services, contexte Spring et configuration.</w:t>
+      <w:bookmarkEnd w:id="13"/>
+    </w:p>
+    <w:p>
+      <w:r>
+        <w:t>Junit est utilisé</w:t>
+      </w:r>
+      <w:r>
+        <w:t xml:space="preserve"> pour réaliser des tests en plus de Spring test, qui nous permet de charger les services, </w:t>
+      </w:r>
+      <w:r>
+        <w:t xml:space="preserve">le </w:t>
+      </w:r>
+      <w:r>
+        <w:t xml:space="preserve">contexte </w:t>
+      </w:r>
+      <w:proofErr w:type="spellStart"/>
+      <w:r>
+        <w:t>Spring</w:t>
+      </w:r>
+      <w:proofErr w:type="spellEnd"/>
+      <w:r>
+        <w:t xml:space="preserve"> et </w:t>
+      </w:r>
+      <w:r>
+        <w:t xml:space="preserve">la </w:t>
+      </w:r>
+      <w:r>
+        <w:t>configuration.</w:t>
       </w:r>
     </w:p>
     <w:p>
       <w:pPr>
         <w:pStyle w:val="Heading3"/>
       </w:pPr>
-      <w:bookmarkStart w:id="13" w:name="_Toc413418909"/>
+      <w:bookmarkStart w:id="14" w:name="_Toc413575469"/>
       <w:r>
         <w:t>AngularJS</w:t>
       </w:r>
-      <w:bookmarkEnd w:id="13"/>
+      <w:bookmarkEnd w:id="14"/>
     </w:p>
     <w:p>
       <w:r>
@@ -6648,11 +6679,11 @@
       <w:pPr>
         <w:pStyle w:val="Heading3"/>
       </w:pPr>
-      <w:bookmarkStart w:id="14" w:name="_Toc413418910"/>
+      <w:bookmarkStart w:id="15" w:name="_Toc413575470"/>
       <w:r>
         <w:t>Maven</w:t>
       </w:r>
-      <w:bookmarkEnd w:id="14"/>
+      <w:bookmarkEnd w:id="15"/>
     </w:p>
     <w:p>
       <w:r>
@@ -6681,12 +6712,12 @@
       <w:pPr>
         <w:pStyle w:val="Heading1"/>
       </w:pPr>
-      <w:bookmarkStart w:id="15" w:name="_Toc413418911"/>
+      <w:bookmarkStart w:id="16" w:name="_Toc413575471"/>
       <w:r>
         <w:lastRenderedPageBreak/>
         <w:t>Mise en route</w:t>
       </w:r>
-      <w:bookmarkEnd w:id="15"/>
+      <w:bookmarkEnd w:id="16"/>
     </w:p>
     <w:p>
       <w:r>
@@ -6896,11 +6927,11 @@
       <w:pPr>
         <w:pStyle w:val="Heading2"/>
       </w:pPr>
-      <w:bookmarkStart w:id="16" w:name="_Toc413418912"/>
+      <w:bookmarkStart w:id="17" w:name="_Toc413575472"/>
       <w:r>
         <w:t>Installation de Java</w:t>
       </w:r>
-      <w:bookmarkEnd w:id="16"/>
+      <w:bookmarkEnd w:id="17"/>
     </w:p>
     <w:p>
       <w:r>
@@ -6924,22 +6955,14 @@
     </w:p>
     <w:p>
       <w:r>
-        <w:t xml:space="preserve">A </w:t>
-      </w:r>
-      <w:bookmarkStart w:id="17" w:name="_GoBack"/>
-      <w:r>
-        <w:t xml:space="preserve">noter </w:t>
-      </w:r>
-      <w:bookmarkEnd w:id="17"/>
-      <w:r>
-        <w:t>que nous avons besoin du JDK et que le JRE ne suffit pas.</w:t>
+        <w:t>A noter que nous avons besoin du JDK et que le JRE ne suffit pas.</w:t>
       </w:r>
     </w:p>
     <w:p>
       <w:pPr>
         <w:pStyle w:val="Heading2"/>
       </w:pPr>
-      <w:bookmarkStart w:id="18" w:name="_Toc413418913"/>
+      <w:bookmarkStart w:id="18" w:name="_Toc413575473"/>
       <w:r>
         <w:t>Installation de Maven</w:t>
       </w:r>
@@ -7055,7 +7078,7 @@
       <w:pPr>
         <w:pStyle w:val="Heading2"/>
       </w:pPr>
-      <w:bookmarkStart w:id="19" w:name="_Toc413418914"/>
+      <w:bookmarkStart w:id="19" w:name="_Toc413575474"/>
       <w:r>
         <w:t>Installation de Eclipse</w:t>
       </w:r>
@@ -7138,7 +7161,7 @@
       <w:pPr>
         <w:pStyle w:val="Heading2"/>
       </w:pPr>
-      <w:bookmarkStart w:id="20" w:name="_Toc413418915"/>
+      <w:bookmarkStart w:id="20" w:name="_Toc413575475"/>
       <w:r>
         <w:t>Installation de Tomcat</w:t>
       </w:r>
@@ -7402,7 +7425,7 @@
       <w:pPr>
         <w:pStyle w:val="Heading1"/>
       </w:pPr>
-      <w:bookmarkStart w:id="21" w:name="_Toc413418916"/>
+      <w:bookmarkStart w:id="21" w:name="_Toc413575476"/>
       <w:r>
         <w:lastRenderedPageBreak/>
         <w:t>Réalisation</w:t>
@@ -7413,7 +7436,7 @@
       <w:pPr>
         <w:pStyle w:val="Heading2"/>
       </w:pPr>
-      <w:bookmarkStart w:id="22" w:name="_Toc413418917"/>
+      <w:bookmarkStart w:id="22" w:name="_Toc413575477"/>
       <w:r>
         <w:t>Backend</w:t>
       </w:r>
@@ -7423,7 +7446,7 @@
       <w:pPr>
         <w:pStyle w:val="Heading3"/>
       </w:pPr>
-      <w:bookmarkStart w:id="23" w:name="_Toc413418918"/>
+      <w:bookmarkStart w:id="23" w:name="_Toc413575478"/>
       <w:r>
         <w:t>Maven</w:t>
       </w:r>
@@ -7438,11 +7461,17 @@
       </w:r>
       <w:proofErr w:type="spellStart"/>
       <w:r>
-        <w:t>maven-archetype-webapp</w:t>
+        <w:t>ma</w:t>
+      </w:r>
+      <w:r>
+        <w:t>ven-archetype-webapp</w:t>
       </w:r>
       <w:proofErr w:type="spellEnd"/>
       <w:r>
-        <w:t> ; de toute façons le contenu sera adapté à notre besoin.</w:t>
+        <w:t xml:space="preserve"> ; </w:t>
+      </w:r>
+      <w:r>
+        <w:t>le contenu sera adapté à notre besoin.</w:t>
       </w:r>
     </w:p>
     <w:p>
@@ -7759,7 +7788,7 @@
       <w:pPr>
         <w:pStyle w:val="Heading3"/>
       </w:pPr>
-      <w:bookmarkStart w:id="24" w:name="_Toc413418919"/>
+      <w:bookmarkStart w:id="24" w:name="_Toc413575479"/>
       <w:r>
         <w:t>Organisation des packages</w:t>
       </w:r>
@@ -7823,7 +7852,13 @@
         </w:numPr>
       </w:pPr>
       <w:r>
-        <w:t>Beans contient deux structures utilisées pour stocker les informations relatives au deux principales vues</w:t>
+        <w:t>Beans contient deux structures utilisées pour stocker les informations relatives au</w:t>
+      </w:r>
+      <w:r>
+        <w:t>x</w:t>
+      </w:r>
+      <w:r>
+        <w:t xml:space="preserve"> deux principales vues</w:t>
       </w:r>
       <w:r>
         <w:t>,</w:t>
@@ -7886,7 +7921,7 @@
       <w:pPr>
         <w:pStyle w:val="Heading3"/>
       </w:pPr>
-      <w:bookmarkStart w:id="25" w:name="_Toc413418920"/>
+      <w:bookmarkStart w:id="25" w:name="_Toc413575480"/>
       <w:r>
         <w:t>Diagramme de classe simplifié</w:t>
       </w:r>
@@ -7955,7 +7990,7 @@
       <w:pPr>
         <w:pStyle w:val="Heading3"/>
       </w:pPr>
-      <w:bookmarkStart w:id="26" w:name="_Toc413418921"/>
+      <w:bookmarkStart w:id="26" w:name="_Toc413575481"/>
       <w:r>
         <w:lastRenderedPageBreak/>
         <w:t>Beans</w:t>
@@ -8158,7 +8193,7 @@
       <w:pPr>
         <w:pStyle w:val="Heading3"/>
       </w:pPr>
-      <w:bookmarkStart w:id="27" w:name="_Toc413418922"/>
+      <w:bookmarkStart w:id="27" w:name="_Toc413575482"/>
       <w:r>
         <w:lastRenderedPageBreak/>
         <w:t>Services</w:t>
@@ -8573,23 +8608,10 @@
       </w:r>
     </w:p>
     <w:p>
-      <w:r>
-        <w:t>(</w:t>
-      </w:r>
-      <w:proofErr w:type="gramStart"/>
-      <w:r>
-        <w:t>ceci</w:t>
-      </w:r>
-      <w:proofErr w:type="gramEnd"/>
-      <w:r>
-        <w:t xml:space="preserve"> est une version un peu basique qui mériterait d’être complétée.)</w:t>
-      </w:r>
-    </w:p>
-    <w:p>
       <w:pPr>
         <w:pStyle w:val="Heading3"/>
       </w:pPr>
-      <w:bookmarkStart w:id="28" w:name="_Toc413418923"/>
+      <w:bookmarkStart w:id="28" w:name="_Toc413575483"/>
       <w:r>
         <w:t>Controller REST</w:t>
       </w:r>
@@ -8704,7 +8726,10 @@
     <w:p>
       <w:r>
         <w:lastRenderedPageBreak/>
-        <w:t xml:space="preserve">Voici en détails le contenu pour </w:t>
+        <w:t>Voici en détail</w:t>
+      </w:r>
+      <w:r>
+        <w:t xml:space="preserve"> le contenu pour </w:t>
       </w:r>
       <w:proofErr w:type="spellStart"/>
       <w:r>
@@ -8840,7 +8865,7 @@
       <w:pPr>
         <w:pStyle w:val="Heading3"/>
       </w:pPr>
-      <w:bookmarkStart w:id="29" w:name="_Toc413418924"/>
+      <w:bookmarkStart w:id="29" w:name="_Toc413575484"/>
       <w:r>
         <w:t>Tests</w:t>
       </w:r>
@@ -9059,7 +9084,7 @@
       <w:pPr>
         <w:pStyle w:val="Heading2"/>
       </w:pPr>
-      <w:bookmarkStart w:id="30" w:name="_Toc413418925"/>
+      <w:bookmarkStart w:id="30" w:name="_Toc413575485"/>
       <w:r>
         <w:lastRenderedPageBreak/>
         <w:t>Frontend</w:t>
@@ -9250,7 +9275,7 @@
       <w:pPr>
         <w:pStyle w:val="Heading3"/>
       </w:pPr>
-      <w:bookmarkStart w:id="31" w:name="_Toc413418926"/>
+      <w:bookmarkStart w:id="31" w:name="_Toc413575486"/>
       <w:r>
         <w:t>Bootstrapping et Templating</w:t>
       </w:r>
@@ -9367,19 +9392,27 @@
         <w:t xml:space="preserve"> </w:t>
       </w:r>
       <w:r>
-        <w:t xml:space="preserve">Afin de finaliser le chargement de AngularJS nous créons un contrôleur, </w:t>
-      </w:r>
-      <w:proofErr w:type="gramStart"/>
-      <w:r>
-        <w:t>charger</w:t>
-      </w:r>
-      <w:proofErr w:type="gramEnd"/>
+        <w:t xml:space="preserve">Afin de finaliser le chargement </w:t>
+      </w:r>
+      <w:r>
+        <w:t>d’AngularJS</w:t>
+      </w:r>
+      <w:r>
+        <w:t xml:space="preserve"> nous créons un contrôleur, </w:t>
+      </w:r>
+      <w:r>
+        <w:t>chargé</w:t>
+      </w:r>
       <w:r>
         <w:t xml:space="preserve"> dans la page HTML de cette façon :</w:t>
       </w:r>
     </w:p>
     <w:p>
       <w:r>
+        <w:rPr>
+          <w:noProof/>
+          <w:lang w:eastAsia="fr-FR"/>
+        </w:rPr>
         <w:drawing>
           <wp:inline distT="0" distB="0" distL="0" distR="0" wp14:anchorId="22474C71" wp14:editId="244C553B">
             <wp:extent cx="3337849" cy="198137"/>
@@ -9424,6 +9457,10 @@
     </w:p>
     <w:p>
       <w:r>
+        <w:rPr>
+          <w:noProof/>
+          <w:lang w:eastAsia="fr-FR"/>
+        </w:rPr>
         <w:drawing>
           <wp:inline distT="0" distB="0" distL="0" distR="0" wp14:anchorId="3B64BF23" wp14:editId="224E002F">
             <wp:extent cx="4930568" cy="952583"/>
@@ -9479,6 +9516,10 @@
     </w:p>
     <w:p>
       <w:r>
+        <w:rPr>
+          <w:noProof/>
+          <w:lang w:eastAsia="fr-FR"/>
+        </w:rPr>
         <w:drawing>
           <wp:inline distT="0" distB="0" distL="0" distR="0" wp14:anchorId="0AF90562" wp14:editId="35861977">
             <wp:extent cx="4557155" cy="678239"/>
@@ -9518,6 +9559,10 @@
     </w:p>
     <w:p>
       <w:r>
+        <w:rPr>
+          <w:noProof/>
+          <w:lang w:eastAsia="fr-FR"/>
+        </w:rPr>
         <w:drawing>
           <wp:inline distT="0" distB="0" distL="0" distR="0" wp14:anchorId="177A95AB" wp14:editId="44BE4AF1">
             <wp:extent cx="5692634" cy="1242168"/>
@@ -9562,6 +9607,10 @@
     </w:p>
     <w:p>
       <w:r>
+        <w:rPr>
+          <w:noProof/>
+          <w:lang w:eastAsia="fr-FR"/>
+        </w:rPr>
         <w:drawing>
           <wp:inline distT="0" distB="0" distL="0" distR="0" wp14:anchorId="3CB742EB" wp14:editId="5FDF4077">
             <wp:extent cx="5760720" cy="736779"/>
@@ -9619,6 +9668,10 @@
     </w:p>
     <w:p>
       <w:r>
+        <w:rPr>
+          <w:noProof/>
+          <w:lang w:eastAsia="fr-FR"/>
+        </w:rPr>
         <w:drawing>
           <wp:inline distT="0" distB="0" distL="0" distR="0" wp14:anchorId="7EBC5A99" wp14:editId="041C43F0">
             <wp:extent cx="2621507" cy="213379"/>
@@ -9660,7 +9713,7 @@
       <w:pPr>
         <w:pStyle w:val="Heading3"/>
       </w:pPr>
-      <w:bookmarkStart w:id="32" w:name="_Toc413418927"/>
+      <w:bookmarkStart w:id="32" w:name="_Toc413575487"/>
       <w:r>
         <w:lastRenderedPageBreak/>
         <w:t>Construction de la vue</w:t>
@@ -9714,6 +9767,10 @@
     </w:p>
     <w:p>
       <w:r>
+        <w:rPr>
+          <w:noProof/>
+          <w:lang w:eastAsia="fr-FR"/>
+        </w:rPr>
         <w:drawing>
           <wp:inline distT="0" distB="0" distL="0" distR="0" wp14:anchorId="281E300D" wp14:editId="41DD7B72">
             <wp:extent cx="5760720" cy="3987673"/>
@@ -9764,11 +9821,9 @@
           <w:numId w:val="26"/>
         </w:numPr>
       </w:pPr>
-      <w:proofErr w:type="gramStart"/>
-      <w:r>
-        <w:t>Le champs</w:t>
-      </w:r>
-      <w:proofErr w:type="gramEnd"/>
+      <w:r>
+        <w:t>Le champ</w:t>
+      </w:r>
       <w:r>
         <w:t xml:space="preserve"> recherche aliment la variable : </w:t>
       </w:r>
@@ -9783,6 +9838,10 @@
     </w:p>
     <w:p>
       <w:r>
+        <w:rPr>
+          <w:noProof/>
+          <w:lang w:eastAsia="fr-FR"/>
+        </w:rPr>
         <w:drawing>
           <wp:inline distT="0" distB="0" distL="0" distR="0" wp14:anchorId="6287B366" wp14:editId="2C846A33">
             <wp:extent cx="5760720" cy="365634"/>
@@ -9852,6 +9911,10 @@
     </w:p>
     <w:p>
       <w:r>
+        <w:rPr>
+          <w:noProof/>
+          <w:lang w:eastAsia="fr-FR"/>
+        </w:rPr>
         <w:lastRenderedPageBreak/>
         <w:drawing>
           <wp:inline distT="0" distB="0" distL="0" distR="0" wp14:anchorId="3725B243" wp14:editId="36D6F417">
@@ -9902,11 +9965,9 @@
       <w:r>
         <w:t xml:space="preserve"> prend en argument la chaine de </w:t>
       </w:r>
-      <w:proofErr w:type="spellStart"/>
-      <w:r>
-        <w:t>charactère</w:t>
-      </w:r>
-      <w:proofErr w:type="spellEnd"/>
+      <w:r>
+        <w:t>caractères</w:t>
+      </w:r>
       <w:r>
         <w:t xml:space="preserve"> </w:t>
       </w:r>
@@ -10061,6 +10122,10 @@
     </w:p>
     <w:p>
       <w:r>
+        <w:rPr>
+          <w:noProof/>
+          <w:lang w:eastAsia="fr-FR"/>
+        </w:rPr>
         <w:drawing>
           <wp:inline distT="0" distB="0" distL="0" distR="0" wp14:anchorId="4EF150FD" wp14:editId="1ABCE86F">
             <wp:extent cx="4115157" cy="365792"/>
@@ -10128,7 +10193,7 @@
       <w:pPr>
         <w:pStyle w:val="Heading3"/>
       </w:pPr>
-      <w:bookmarkStart w:id="33" w:name="_Toc413418928"/>
+      <w:bookmarkStart w:id="33" w:name="_Toc413575488"/>
       <w:r>
         <w:lastRenderedPageBreak/>
         <w:t>Vues de détails</w:t>
@@ -10137,6 +10202,10 @@
     </w:p>
     <w:p>
       <w:r>
+        <w:rPr>
+          <w:noProof/>
+          <w:lang w:eastAsia="fr-FR"/>
+        </w:rPr>
         <w:drawing>
           <wp:inline distT="0" distB="0" distL="0" distR="0" wp14:anchorId="10A8C906" wp14:editId="36349B83">
             <wp:extent cx="5760720" cy="3789045"/>
@@ -10270,32 +10339,16 @@
           <w:i/>
           <w:lang w:val="en-US"/>
         </w:rPr>
-        <w:t>band</w:t>
-      </w:r>
+        <w:t>band?</w:t>
+      </w:r>
+      <w:proofErr w:type="gramEnd"/>
       <w:r>
         <w:rPr>
           <w:b/>
           <w:i/>
           <w:lang w:val="en-US"/>
         </w:rPr>
-        <w:t>?</w:t>
-      </w:r>
-      <w:proofErr w:type="gramEnd"/>
-      <w:r>
-        <w:rPr>
-          <w:b/>
-          <w:i/>
-          <w:lang w:val="en-US"/>
-        </w:rPr>
-        <w:t>u</w:t>
-      </w:r>
-      <w:r>
-        <w:rPr>
-          <w:b/>
-          <w:i/>
-          <w:lang w:val="en-US"/>
-        </w:rPr>
-        <w:t>ri</w:t>
+        <w:t>uri</w:t>
       </w:r>
       <w:proofErr w:type="spellEnd"/>
       <w:r>
@@ -10365,23 +10418,7 @@
           <w:i/>
           <w:lang w:val="en-US"/>
         </w:rPr>
-        <w:t>artist</w:t>
-      </w:r>
-      <w:r>
-        <w:rPr>
-          <w:b/>
-          <w:i/>
-          <w:lang w:val="en-US"/>
-        </w:rPr>
-        <w:t>full</w:t>
-      </w:r>
-      <w:r>
-        <w:rPr>
-          <w:b/>
-          <w:i/>
-          <w:lang w:val="en-US"/>
-        </w:rPr>
-        <w:t>?uri</w:t>
+        <w:t>artistfull?uri</w:t>
       </w:r>
       <w:proofErr w:type="spellEnd"/>
       <w:r>
@@ -10426,23 +10463,7 @@
           <w:i/>
           <w:lang w:val="en-US"/>
         </w:rPr>
-        <w:t>band</w:t>
-      </w:r>
-      <w:r>
-        <w:rPr>
-          <w:b/>
-          <w:i/>
-          <w:lang w:val="en-US"/>
-        </w:rPr>
-        <w:t>full</w:t>
-      </w:r>
-      <w:r>
-        <w:rPr>
-          <w:b/>
-          <w:i/>
-          <w:lang w:val="en-US"/>
-        </w:rPr>
-        <w:t>?</w:t>
+        <w:t>bandfull?</w:t>
       </w:r>
       <w:proofErr w:type="gramEnd"/>
       <w:r>
@@ -10464,6 +10485,10 @@
     <w:p/>
     <w:p>
       <w:r>
+        <w:rPr>
+          <w:noProof/>
+          <w:lang w:eastAsia="fr-FR"/>
+        </w:rPr>
         <w:lastRenderedPageBreak/>
         <w:drawing>
           <wp:inline distT="0" distB="0" distL="0" distR="0" wp14:anchorId="6B3DD848" wp14:editId="7CED0A2C">
@@ -10528,6 +10553,10 @@
     </w:p>
     <w:p>
       <w:r>
+        <w:rPr>
+          <w:noProof/>
+          <w:lang w:eastAsia="fr-FR"/>
+        </w:rPr>
         <w:drawing>
           <wp:inline distT="0" distB="0" distL="0" distR="0" wp14:anchorId="39C0329F" wp14:editId="1D62C0AD">
             <wp:extent cx="3604573" cy="502964"/>
@@ -10569,7 +10598,7 @@
       <w:pPr>
         <w:pStyle w:val="Heading3"/>
       </w:pPr>
-      <w:bookmarkStart w:id="34" w:name="_Toc413418929"/>
+      <w:bookmarkStart w:id="34" w:name="_Toc413575489"/>
       <w:r>
         <w:t>Code JavaScript</w:t>
       </w:r>
@@ -10594,6 +10623,10 @@
     </w:p>
     <w:p>
       <w:r>
+        <w:rPr>
+          <w:noProof/>
+          <w:lang w:eastAsia="fr-FR"/>
+        </w:rPr>
         <w:drawing>
           <wp:inline distT="0" distB="0" distL="0" distR="0" wp14:anchorId="104A2A19" wp14:editId="364A412A">
             <wp:extent cx="5760720" cy="5071099"/>
@@ -10651,11 +10684,9 @@
       <w:r>
         <w:t xml:space="preserve">. Ceci pour des </w:t>
       </w:r>
-      <w:proofErr w:type="gramStart"/>
-      <w:r>
-        <w:t>nécessité</w:t>
-      </w:r>
-      <w:proofErr w:type="gramEnd"/>
+      <w:r>
+        <w:t>nécessités</w:t>
+      </w:r>
       <w:r>
         <w:t xml:space="preserve"> de fluidité dans le chargement de la page.</w:t>
       </w:r>
@@ -10724,7 +10755,7 @@
       <w:pPr>
         <w:pStyle w:val="Heading1"/>
       </w:pPr>
-      <w:bookmarkStart w:id="35" w:name="_Toc413418930"/>
+      <w:bookmarkStart w:id="35" w:name="_Toc413575490"/>
       <w:r>
         <w:lastRenderedPageBreak/>
         <w:t>Exécution de l’application</w:t>
@@ -10748,7 +10779,7 @@
       <w:pPr>
         <w:pStyle w:val="Heading2"/>
       </w:pPr>
-      <w:bookmarkStart w:id="36" w:name="_Toc413418931"/>
+      <w:bookmarkStart w:id="36" w:name="_Toc413575491"/>
       <w:r>
         <w:t>Directement dans Eclipse</w:t>
       </w:r>
@@ -10758,11 +10789,9 @@
       <w:r>
         <w:t xml:space="preserve">Une fois toutes les opérations du chapitre « Mise en route », chapitre 4 </w:t>
       </w:r>
-      <w:proofErr w:type="gramStart"/>
-      <w:r>
-        <w:t>faite</w:t>
-      </w:r>
-      <w:proofErr w:type="gramEnd"/>
+      <w:r>
+        <w:t>faites</w:t>
+      </w:r>
       <w:r>
         <w:t xml:space="preserve">, il reste à faire ceci : </w:t>
       </w:r>
@@ -10801,6 +10830,10 @@
     </w:p>
     <w:p>
       <w:r>
+        <w:rPr>
+          <w:noProof/>
+          <w:lang w:eastAsia="fr-FR"/>
+        </w:rPr>
         <w:drawing>
           <wp:inline distT="0" distB="0" distL="0" distR="0" wp14:anchorId="6DB0CE3F" wp14:editId="1F07E493">
             <wp:extent cx="4163291" cy="3221813"/>
@@ -10840,6 +10873,10 @@
     </w:p>
     <w:p>
       <w:r>
+        <w:rPr>
+          <w:noProof/>
+          <w:lang w:eastAsia="fr-FR"/>
+        </w:rPr>
         <w:drawing>
           <wp:inline distT="0" distB="0" distL="0" distR="0" wp14:anchorId="18C71E5A" wp14:editId="2DA68DFF">
             <wp:extent cx="4315691" cy="1402280"/>
@@ -10900,6 +10937,10 @@
     <w:p/>
     <w:p>
       <w:r>
+        <w:rPr>
+          <w:noProof/>
+          <w:lang w:eastAsia="fr-FR"/>
+        </w:rPr>
         <w:lastRenderedPageBreak/>
         <w:drawing>
           <wp:inline distT="0" distB="0" distL="0" distR="0" wp14:anchorId="616AD4BF" wp14:editId="5A7095BA">
@@ -10973,7 +11014,7 @@
       <w:pPr>
         <w:pStyle w:val="Heading2"/>
       </w:pPr>
-      <w:bookmarkStart w:id="37" w:name="_Toc413418932"/>
+      <w:bookmarkStart w:id="37" w:name="_Toc413575492"/>
       <w:r>
         <w:t xml:space="preserve">En mode ligne de commande avec </w:t>
       </w:r>
@@ -11023,7 +11064,7 @@
       <w:pPr>
         <w:pStyle w:val="Heading2"/>
       </w:pPr>
-      <w:bookmarkStart w:id="38" w:name="_Toc413418933"/>
+      <w:bookmarkStart w:id="38" w:name="_Toc413575493"/>
       <w:r>
         <w:t xml:space="preserve">Sur le site </w:t>
       </w:r>
@@ -11119,12 +11160,197 @@
       <w:pPr>
         <w:pStyle w:val="Heading1"/>
       </w:pPr>
-      <w:bookmarkStart w:id="39" w:name="_Toc413418934"/>
+      <w:bookmarkStart w:id="39" w:name="_Toc413575494"/>
       <w:r>
         <w:lastRenderedPageBreak/>
         <w:t>Conclusion</w:t>
       </w:r>
       <w:bookmarkEnd w:id="39"/>
+    </w:p>
+    <w:p>
+      <w:r>
+        <w:t xml:space="preserve">Dans </w:t>
+      </w:r>
+      <w:r>
+        <w:t xml:space="preserve">le cadre de </w:t>
+      </w:r>
+      <w:r>
+        <w:t xml:space="preserve">ce travail mon but était d’explorer et d’utiliser les données issues de </w:t>
+      </w:r>
+      <w:proofErr w:type="spellStart"/>
+      <w:r>
+        <w:t>DBPedia</w:t>
+      </w:r>
+      <w:proofErr w:type="spellEnd"/>
+      <w:r>
+        <w:t xml:space="preserve"> et de faire un outil de recherche afin de mettre en correspondance les informations d’artistes et de groupes. J’ai pu apprendre à construire des requêtes </w:t>
+      </w:r>
+      <w:proofErr w:type="spellStart"/>
+      <w:r>
+        <w:t>sparql</w:t>
+      </w:r>
+      <w:proofErr w:type="spellEnd"/>
+      <w:r>
+        <w:t xml:space="preserve"> basé</w:t>
+      </w:r>
+      <w:r>
+        <w:t>es</w:t>
+      </w:r>
+      <w:r>
+        <w:t xml:space="preserve"> sur les triples, en ajouter des informations de filtrage et des sous-requête</w:t>
+      </w:r>
+      <w:r>
+        <w:t>s</w:t>
+      </w:r>
+      <w:r>
+        <w:t xml:space="preserve">. </w:t>
+      </w:r>
+    </w:p>
+    <w:p>
+      <w:r>
+        <w:t xml:space="preserve">Il est à noter qu’il faut faire attention aux typages des données reçues, car ces données comportent des erreurs (par exemple sur des formats de dates). J’ai construit quelques fonctions utilitaires permettant de récupérer les données même en cas d’erreurs. </w:t>
+      </w:r>
+    </w:p>
+    <w:p>
+      <w:r>
+        <w:t>Il est intéressant d’utiliser les types fournit par Jena comme par exemple Ressource, qui permet ensuite d’être réutilisé par la suite en tant que type pour faire des requêtes plus détaillées ; par exemple, obtention des détails d’une ressources.</w:t>
+      </w:r>
+    </w:p>
+    <w:p>
+      <w:r>
+        <w:t>Bien que cantonné dans ce travail à l’ontologie « </w:t>
+      </w:r>
+      <w:proofErr w:type="spellStart"/>
+      <w:r>
+        <w:t>MusicalArtist</w:t>
+      </w:r>
+      <w:proofErr w:type="spellEnd"/>
+      <w:r>
+        <w:t xml:space="preserve"> » de </w:t>
+      </w:r>
+      <w:proofErr w:type="spellStart"/>
+      <w:r>
+        <w:t>DBPedia</w:t>
+      </w:r>
+      <w:proofErr w:type="spellEnd"/>
+      <w:r>
+        <w:t>, la quantité et variété de source de données à disposition est vraiment très important</w:t>
+      </w:r>
+      <w:r>
+        <w:t>e</w:t>
+      </w:r>
+      <w:r>
+        <w:t xml:space="preserve"> et le syst</w:t>
+      </w:r>
+      <w:r>
+        <w:t>è</w:t>
+      </w:r>
+      <w:r>
+        <w:t>m</w:t>
+      </w:r>
+      <w:r>
+        <w:t>e</w:t>
+      </w:r>
+      <w:r>
+        <w:t xml:space="preserve"> de requête </w:t>
+      </w:r>
+      <w:proofErr w:type="spellStart"/>
+      <w:r>
+        <w:t>sparsql</w:t>
+      </w:r>
+      <w:proofErr w:type="spellEnd"/>
+      <w:r>
+        <w:t xml:space="preserve"> adapté à la situation</w:t>
+      </w:r>
+      <w:r>
+        <w:t>.</w:t>
+      </w:r>
+      <w:r>
+        <w:t xml:space="preserve"> </w:t>
+      </w:r>
+    </w:p>
+    <w:p>
+      <w:r>
+        <w:t xml:space="preserve">J’ai trouvé </w:t>
+      </w:r>
+      <w:r>
+        <w:t xml:space="preserve">que </w:t>
+      </w:r>
+      <w:proofErr w:type="spellStart"/>
+      <w:r>
+        <w:t>Spring</w:t>
+      </w:r>
+      <w:proofErr w:type="spellEnd"/>
+      <w:r>
+        <w:t xml:space="preserve"> et la mise à disposition en tant que service REST des données pratique</w:t>
+      </w:r>
+      <w:r>
+        <w:t>s</w:t>
+      </w:r>
+      <w:r>
+        <w:t xml:space="preserve"> et facile</w:t>
+      </w:r>
+      <w:r>
+        <w:t>s</w:t>
+      </w:r>
+      <w:r>
+        <w:t xml:space="preserve"> d’</w:t>
+      </w:r>
+      <w:r>
+        <w:t>accès</w:t>
+      </w:r>
+      <w:r>
+        <w:t>. Du fait que les requêtes sont faites sur des sources de données distan</w:t>
+      </w:r>
+      <w:r>
+        <w:t>tes, il est important de découper</w:t>
+      </w:r>
+      <w:r>
+        <w:t xml:space="preserve"> les choses afin de rester fluide. Chose que j’</w:t>
+      </w:r>
+      <w:r>
+        <w:t>ai fait partiellement</w:t>
+      </w:r>
+      <w:r>
+        <w:t>. Ceci d’autant plus que l’application front permet un chargement asynchrone des informations.</w:t>
+      </w:r>
+    </w:p>
+    <w:p>
+      <w:r>
+        <w:t xml:space="preserve">AngularJS est un bon Framework JavaScript qui fait particulièrement bien le binding des données issues du </w:t>
+      </w:r>
+      <w:proofErr w:type="spellStart"/>
+      <w:r>
+        <w:t>backend</w:t>
+      </w:r>
+      <w:proofErr w:type="spellEnd"/>
+      <w:r>
+        <w:t xml:space="preserve"> et l’affichage dans la vue. Une partie du code « business » est déporté dans le </w:t>
+      </w:r>
+      <w:proofErr w:type="spellStart"/>
+      <w:r>
+        <w:t>frontend</w:t>
+      </w:r>
+      <w:proofErr w:type="spellEnd"/>
+      <w:r>
+        <w:t xml:space="preserve"> bien qu’ici les choses restent assez simples. Je remarque donc que cette pratique de découplage est assez populaires et surement une tendance pour les années à venir.</w:t>
+      </w:r>
+    </w:p>
+    <w:p>
+      <w:r>
+        <w:t xml:space="preserve">Pour conclure, j’ai pris beaucoup de plaisir à découvrir ces technologies ; notamment </w:t>
+      </w:r>
+      <w:proofErr w:type="spellStart"/>
+      <w:r>
+        <w:t>sparql</w:t>
+      </w:r>
+      <w:proofErr w:type="spellEnd"/>
+      <w:r>
+        <w:t xml:space="preserve"> et Jena ainsi que AngularJS</w:t>
+      </w:r>
+      <w:r>
+        <w:t>.</w:t>
+      </w:r>
     </w:p>
     <w:p>
       <w:pPr>
@@ -11145,7 +11371,7 @@
       <w:pPr>
         <w:pStyle w:val="Heading1"/>
       </w:pPr>
-      <w:bookmarkStart w:id="40" w:name="_Toc413418935"/>
+      <w:bookmarkStart w:id="40" w:name="_Toc413575495"/>
       <w:r>
         <w:lastRenderedPageBreak/>
         <w:t>Références</w:t>
@@ -11628,7 +11854,7 @@
                               <w:sz w:val="28"/>
                               <w:szCs w:val="40"/>
                             </w:rPr>
-                            <w:t>13</w:t>
+                            <w:t>1</w:t>
                           </w:r>
                           <w:r>
                             <w:rPr>
@@ -11715,7 +11941,7 @@
                         <w:sz w:val="28"/>
                         <w:szCs w:val="40"/>
                       </w:rPr>
-                      <w:t>13</w:t>
+                      <w:t>1</w:t>
                     </w:r>
                     <w:r>
                       <w:rPr>
@@ -12101,7 +12327,7 @@
                               <w:color w:val="FFFFFF" w:themeColor="background1"/>
                               <w14:numForm w14:val="lining"/>
                             </w:rPr>
-                            <w:t>13</w:t>
+                            <w:t>1</w:t>
                           </w:r>
                           <w:r>
                             <w:rPr>
@@ -12131,6 +12357,10 @@
         </mc:Choice>
         <mc:Fallback>
           <w:pict>
+            <v:shapetype id="_x0000_t202" coordsize="21600,21600" o:spt="202" path="m,l,21600r21600,l21600,xe">
+              <v:stroke joinstyle="miter"/>
+              <v:path gradientshapeok="t" o:connecttype="rect"/>
+            </v:shapetype>
             <v:shape id="Text Box 474" o:spid="_x0000_s1027" type="#_x0000_t202" style="position:absolute;margin-left:0;margin-top:0;width:1in;height:13.45pt;z-index:251659264;visibility:visible;mso-wrap-style:square;mso-width-percent:1000;mso-height-percent:0;mso-wrap-distance-left:9pt;mso-wrap-distance-top:0;mso-wrap-distance-right:9pt;mso-wrap-distance-bottom:0;mso-position-horizontal:left;mso-position-horizontal-relative:page;mso-position-vertical:center;mso-position-vertical-relative:top-margin-area;mso-width-percent:1000;mso-height-percent:0;mso-width-relative:left-margin-area;mso-height-relative:page;v-text-anchor:middle" o:gfxdata="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" o:allowincell="f" fillcolor="#4f81bd [3204]" stroked="f">
               <v:textbox style="mso-fit-shape-to-text:t" inset=",0,,0">
                 <w:txbxContent>
@@ -12167,7 +12397,7 @@
                         <w:color w:val="FFFFFF" w:themeColor="background1"/>
                         <w14:numForm w14:val="lining"/>
                       </w:rPr>
-                      <w:t>13</w:t>
+                      <w:t>1</w:t>
                     </w:r>
                     <w:r>
                       <w:rPr>
@@ -17656,7 +17886,7 @@
 
 <file path=customXml/item1.xml><?xml version="1.0" encoding="utf-8"?>
 <CoverPageProperties xmlns="http://schemas.microsoft.com/office/2006/coverPageProps">
-  <PublishDate>2015-03-06T00:00:00</PublishDate>
+  <PublishDate>3/8/201</PublishDate>
   <Abstract/>
   <CompanyAddress/>
   <CompanyPhone/>
@@ -17678,7 +17908,7 @@
 </file>
 
 <file path=customXml/itemProps2.xml><?xml version="1.0" encoding="utf-8"?>
-<ds:datastoreItem xmlns:ds="http://schemas.openxmlformats.org/officeDocument/2006/customXml" ds:itemID="{00FBEBF2-30A0-4230-A145-3199113EF0E6}">
+<ds:datastoreItem xmlns:ds="http://schemas.openxmlformats.org/officeDocument/2006/customXml" ds:itemID="{04FA6907-8831-48C7-AE2F-C7B41122D611}">
   <ds:schemaRefs>
     <ds:schemaRef ds:uri="http://schemas.openxmlformats.org/officeDocument/2006/bibliography"/>
   </ds:schemaRefs>

</xml_diff>